<commit_message>
Improved the library documentation.
git-svn-id: svn+ssh://192.168.0.9/home/common-files/subversion/devel/CoAP/nsdl-c-simple@13990 b4939478-c410-0410-9151-a6aaa495c60e
</commit_message>
<xml_diff>
--- a/docs/nsdl-c-documentation.docx
+++ b/docs/nsdl-c-documentation.docx
@@ -66,7 +66,7 @@
                     <a:blip r:embed="rId8">
                       <a:extLst>
                         <a:ext uri="{28A0092B-C50C-407E-A947-70E740481C1C}">
-                          <a14:useLocalDpi xmlns="" xmlns:wpc="http://schemas.microsoft.com/office/word/2010/wordprocessingCanvas" xmlns:mc="http://schemas.openxmlformats.org/markup-compatibility/2006" xmlns:o="urn:schemas-microsoft-com:office:office" xmlns:r="http://schemas.openxmlformats.org/officeDocument/2006/relationships" xmlns:m="http://schemas.openxmlformats.org/officeDocument/2006/math" xmlns:v="urn:schemas-microsoft-com:vml" xmlns:wp14="http://schemas.microsoft.com/office/word/2010/wordprocessingDrawing" xmlns:wp="http://schemas.openxmlformats.org/drawingml/2006/wordprocessingDrawing" xmlns:w10="urn:schemas-microsoft-com:office:word" xmlns:w="http://schemas.openxmlformats.org/wordprocessingml/2006/main" xmlns:w14="http://schemas.microsoft.com/office/word/2010/wordml" xmlns:wpg="http://schemas.microsoft.com/office/word/2010/wordprocessingGroup" xmlns:wpi="http://schemas.microsoft.com/office/word/2010/wordprocessingInk" xmlns:wne="http://schemas.microsoft.com/office/word/2006/wordml" xmlns:wps="http://schemas.microsoft.com/office/word/2010/wordprocessingShape" xmlns:a="http://schemas.openxmlformats.org/drawingml/2006/main" xmlns:pic="http://schemas.openxmlformats.org/drawingml/2006/picture" xmlns:a14="http://schemas.microsoft.com/office/drawing/2010/main" xmlns:mv="urn:schemas-microsoft-com:mac:vml" xmlns:ve="http://schemas.openxmlformats.org/markup-compatibility/2006" xmlns:mo="http://schemas.microsoft.com/office/mac/office/2008/main" val="0"/>
+                          <a14:useLocalDpi xmlns:mo="http://schemas.microsoft.com/office/mac/office/2008/main" xmlns:ve="http://schemas.openxmlformats.org/markup-compatibility/2006" xmlns:mv="urn:schemas-microsoft-com:mac:vml" xmlns:a14="http://schemas.microsoft.com/office/drawing/2010/main" xmlns:pic="http://schemas.openxmlformats.org/drawingml/2006/picture" xmlns:a="http://schemas.openxmlformats.org/drawingml/2006/main" xmlns:wps="http://schemas.microsoft.com/office/word/2010/wordprocessingShape" xmlns:wne="http://schemas.microsoft.com/office/word/2006/wordml" xmlns:wpi="http://schemas.microsoft.com/office/word/2010/wordprocessingInk" xmlns:wpg="http://schemas.microsoft.com/office/word/2010/wordprocessingGroup" xmlns:w14="http://schemas.microsoft.com/office/word/2010/wordml" xmlns:w="http://schemas.openxmlformats.org/wordprocessingml/2006/main" xmlns:w10="urn:schemas-microsoft-com:office:word" xmlns:wp="http://schemas.openxmlformats.org/drawingml/2006/wordprocessingDrawing" xmlns:wp14="http://schemas.microsoft.com/office/word/2010/wordprocessingDrawing" xmlns:v="urn:schemas-microsoft-com:vml" xmlns:m="http://schemas.openxmlformats.org/officeDocument/2006/math" xmlns:r="http://schemas.openxmlformats.org/officeDocument/2006/relationships" xmlns:o="urn:schemas-microsoft-com:office:office" xmlns:mc="http://schemas.openxmlformats.org/markup-compatibility/2006" xmlns:wpc="http://schemas.microsoft.com/office/word/2010/wordprocessingCanvas" xmlns="" val="0"/>
                         </a:ext>
                       </a:extLst>
                     </a:blip>
@@ -136,12 +136,11 @@
           <w:b/>
           <w:sz w:val="40"/>
         </w:rPr>
-        <w:t>CoAP C-library - User’s guide</w:t>
-      </w:r>
-    </w:p>
-    <w:p>
-      <w:pPr>
-        <w:jc w:val="center"/>
+        <w:t>NanoService Device Library C 1.0</w:t>
+      </w:r>
+    </w:p>
+    <w:p>
+      <w:pPr>
         <w:rPr>
           <w:b/>
           <w:sz w:val="40"/>
@@ -159,73 +158,11 @@
     </w:p>
     <w:p>
       <w:pPr>
-        <w:jc w:val="center"/>
-        <w:rPr>
-          <w:b/>
-          <w:sz w:val="40"/>
-        </w:rPr>
-      </w:pPr>
-      <w:r>
-        <w:rPr>
-          <w:b/>
-          <w:sz w:val="40"/>
-        </w:rPr>
-        <w:t>V0</w:t>
-      </w:r>
-      <w:r>
-        <w:rPr>
-          <w:b/>
-          <w:sz w:val="40"/>
-        </w:rPr>
-        <w:t>.</w:t>
-      </w:r>
-      <w:r>
-        <w:rPr>
-          <w:b/>
-          <w:sz w:val="40"/>
-        </w:rPr>
-        <w:t>3</w:t>
-      </w:r>
-    </w:p>
-    <w:p>
-      <w:pPr>
-        <w:jc w:val="center"/>
-        <w:rPr>
-          <w:b/>
-          <w:sz w:val="40"/>
-        </w:rPr>
-      </w:pPr>
-    </w:p>
-    <w:p>
-      <w:pPr>
-        <w:jc w:val="center"/>
         <w:rPr>
           <w:b/>
           <w:sz w:val="32"/>
         </w:rPr>
       </w:pPr>
-      <w:r>
-        <w:rPr>
-          <w:b/>
-          <w:sz w:val="32"/>
-        </w:rPr>
-        <w:t>May 7</w:t>
-      </w:r>
-      <w:r>
-        <w:rPr>
-          <w:b/>
-          <w:sz w:val="32"/>
-          <w:vertAlign w:val="superscript"/>
-        </w:rPr>
-        <w:t>th</w:t>
-      </w:r>
-      <w:r>
-        <w:rPr>
-          <w:b/>
-          <w:sz w:val="32"/>
-        </w:rPr>
-        <w:t>, 2012</w:t>
-      </w:r>
     </w:p>
     <w:p>
       <w:pPr>
@@ -267,14 +204,12 @@
       <w:pPr>
         <w:pStyle w:val="TOC1"/>
         <w:tabs>
-          <w:tab w:val="left" w:pos="400"/>
+          <w:tab w:val="left" w:pos="373"/>
           <w:tab w:val="right" w:leader="dot" w:pos="9628"/>
         </w:tabs>
         <w:rPr>
           <w:rFonts w:asciiTheme="minorHAnsi" w:eastAsiaTheme="minorEastAsia" w:hAnsiTheme="minorHAnsi" w:cstheme="minorBidi"/>
           <w:noProof/>
-          <w:sz w:val="22"/>
-          <w:szCs w:val="22"/>
           <w:lang w:eastAsia="en-US"/>
         </w:rPr>
       </w:pPr>
@@ -305,8 +240,6 @@
         <w:rPr>
           <w:rFonts w:asciiTheme="minorHAnsi" w:eastAsiaTheme="minorEastAsia" w:hAnsiTheme="minorHAnsi" w:cstheme="minorBidi"/>
           <w:noProof/>
-          <w:sz w:val="22"/>
-          <w:szCs w:val="22"/>
           <w:lang w:eastAsia="en-US"/>
         </w:rPr>
         <w:tab/>
@@ -333,7 +266,7 @@
         <w:rPr>
           <w:noProof/>
         </w:rPr>
-        <w:instrText xml:space="preserve"> PAGEREF _Toc302771723 \h </w:instrText>
+        <w:instrText xml:space="preserve"> PAGEREF _Toc202500206 \h </w:instrText>
       </w:r>
       <w:r>
         <w:rPr>
@@ -363,14 +296,12 @@
       <w:pPr>
         <w:pStyle w:val="TOC1"/>
         <w:tabs>
-          <w:tab w:val="left" w:pos="400"/>
+          <w:tab w:val="left" w:pos="373"/>
           <w:tab w:val="right" w:leader="dot" w:pos="9628"/>
         </w:tabs>
         <w:rPr>
           <w:rFonts w:asciiTheme="minorHAnsi" w:eastAsiaTheme="minorEastAsia" w:hAnsiTheme="minorHAnsi" w:cstheme="minorBidi"/>
           <w:noProof/>
-          <w:sz w:val="22"/>
-          <w:szCs w:val="22"/>
           <w:lang w:eastAsia="en-US"/>
         </w:rPr>
       </w:pPr>
@@ -384,8 +315,6 @@
         <w:rPr>
           <w:rFonts w:asciiTheme="minorHAnsi" w:eastAsiaTheme="minorEastAsia" w:hAnsiTheme="minorHAnsi" w:cstheme="minorBidi"/>
           <w:noProof/>
-          <w:sz w:val="22"/>
-          <w:szCs w:val="22"/>
           <w:lang w:eastAsia="en-US"/>
         </w:rPr>
         <w:tab/>
@@ -412,7 +341,7 @@
         <w:rPr>
           <w:noProof/>
         </w:rPr>
-        <w:instrText xml:space="preserve"> PAGEREF _Toc302771724 \h </w:instrText>
+        <w:instrText xml:space="preserve"> PAGEREF _Toc202500207 \h </w:instrText>
       </w:r>
       <w:r>
         <w:rPr>
@@ -442,14 +371,12 @@
       <w:pPr>
         <w:pStyle w:val="TOC1"/>
         <w:tabs>
-          <w:tab w:val="left" w:pos="400"/>
+          <w:tab w:val="left" w:pos="373"/>
           <w:tab w:val="right" w:leader="dot" w:pos="9628"/>
         </w:tabs>
         <w:rPr>
           <w:rFonts w:asciiTheme="minorHAnsi" w:eastAsiaTheme="minorEastAsia" w:hAnsiTheme="minorHAnsi" w:cstheme="minorBidi"/>
           <w:noProof/>
-          <w:sz w:val="22"/>
-          <w:szCs w:val="22"/>
           <w:lang w:eastAsia="en-US"/>
         </w:rPr>
       </w:pPr>
@@ -463,8 +390,6 @@
         <w:rPr>
           <w:rFonts w:asciiTheme="minorHAnsi" w:eastAsiaTheme="minorEastAsia" w:hAnsiTheme="minorHAnsi" w:cstheme="minorBidi"/>
           <w:noProof/>
-          <w:sz w:val="22"/>
-          <w:szCs w:val="22"/>
           <w:lang w:eastAsia="en-US"/>
         </w:rPr>
         <w:tab/>
@@ -473,7 +398,7 @@
         <w:rPr>
           <w:noProof/>
         </w:rPr>
-        <w:t>Memory allocations and releases</w:t>
+        <w:t>Memory allocation and release</w:t>
       </w:r>
       <w:r>
         <w:rPr>
@@ -491,7 +416,7 @@
         <w:rPr>
           <w:noProof/>
         </w:rPr>
-        <w:instrText xml:space="preserve"> PAGEREF _Toc302771725 \h </w:instrText>
+        <w:instrText xml:space="preserve"> PAGEREF _Toc202500208 \h </w:instrText>
       </w:r>
       <w:r>
         <w:rPr>
@@ -521,14 +446,12 @@
       <w:pPr>
         <w:pStyle w:val="TOC2"/>
         <w:tabs>
-          <w:tab w:val="left" w:pos="880"/>
+          <w:tab w:val="left" w:pos="774"/>
           <w:tab w:val="right" w:leader="dot" w:pos="9628"/>
         </w:tabs>
         <w:rPr>
           <w:rFonts w:asciiTheme="minorHAnsi" w:eastAsiaTheme="minorEastAsia" w:hAnsiTheme="minorHAnsi" w:cstheme="minorBidi"/>
           <w:noProof/>
-          <w:sz w:val="22"/>
-          <w:szCs w:val="22"/>
           <w:lang w:eastAsia="en-US"/>
         </w:rPr>
       </w:pPr>
@@ -542,8 +465,6 @@
         <w:rPr>
           <w:rFonts w:asciiTheme="minorHAnsi" w:eastAsiaTheme="minorEastAsia" w:hAnsiTheme="minorHAnsi" w:cstheme="minorBidi"/>
           <w:noProof/>
-          <w:sz w:val="22"/>
-          <w:szCs w:val="22"/>
           <w:lang w:eastAsia="en-US"/>
         </w:rPr>
         <w:tab/>
@@ -570,7 +491,7 @@
         <w:rPr>
           <w:noProof/>
         </w:rPr>
-        <w:instrText xml:space="preserve"> PAGEREF _Toc302771726 \h </w:instrText>
+        <w:instrText xml:space="preserve"> PAGEREF _Toc202500209 \h </w:instrText>
       </w:r>
       <w:r>
         <w:rPr>
@@ -599,11 +520,12 @@
     <w:p>
       <w:pPr>
         <w:pStyle w:val="TOC3"/>
+        <w:tabs>
+          <w:tab w:val="left" w:pos="1174"/>
+        </w:tabs>
         <w:rPr>
           <w:rFonts w:asciiTheme="minorHAnsi" w:eastAsiaTheme="minorEastAsia" w:hAnsiTheme="minorHAnsi" w:cstheme="minorBidi"/>
           <w:noProof/>
-          <w:sz w:val="22"/>
-          <w:szCs w:val="22"/>
           <w:lang w:eastAsia="en-US"/>
         </w:rPr>
       </w:pPr>
@@ -617,8 +539,6 @@
         <w:rPr>
           <w:rFonts w:asciiTheme="minorHAnsi" w:eastAsiaTheme="minorEastAsia" w:hAnsiTheme="minorHAnsi" w:cstheme="minorBidi"/>
           <w:noProof/>
-          <w:sz w:val="22"/>
-          <w:szCs w:val="22"/>
           <w:lang w:eastAsia="en-US"/>
         </w:rPr>
         <w:tab/>
@@ -645,7 +565,7 @@
         <w:rPr>
           <w:noProof/>
         </w:rPr>
-        <w:instrText xml:space="preserve"> PAGEREF _Toc302771727 \h </w:instrText>
+        <w:instrText xml:space="preserve"> PAGEREF _Toc202500210 \h </w:instrText>
       </w:r>
       <w:r>
         <w:rPr>
@@ -674,11 +594,12 @@
     <w:p>
       <w:pPr>
         <w:pStyle w:val="TOC3"/>
+        <w:tabs>
+          <w:tab w:val="left" w:pos="1174"/>
+        </w:tabs>
         <w:rPr>
           <w:rFonts w:asciiTheme="minorHAnsi" w:eastAsiaTheme="minorEastAsia" w:hAnsiTheme="minorHAnsi" w:cstheme="minorBidi"/>
           <w:noProof/>
-          <w:sz w:val="22"/>
-          <w:szCs w:val="22"/>
           <w:lang w:eastAsia="en-US"/>
         </w:rPr>
       </w:pPr>
@@ -692,8 +613,6 @@
         <w:rPr>
           <w:rFonts w:asciiTheme="minorHAnsi" w:eastAsiaTheme="minorEastAsia" w:hAnsiTheme="minorHAnsi" w:cstheme="minorBidi"/>
           <w:noProof/>
-          <w:sz w:val="22"/>
-          <w:szCs w:val="22"/>
           <w:lang w:eastAsia="en-US"/>
         </w:rPr>
         <w:tab/>
@@ -720,7 +639,7 @@
         <w:rPr>
           <w:noProof/>
         </w:rPr>
-        <w:instrText xml:space="preserve"> PAGEREF _Toc302771728 \h </w:instrText>
+        <w:instrText xml:space="preserve"> PAGEREF _Toc202500211 \h </w:instrText>
       </w:r>
       <w:r>
         <w:rPr>
@@ -750,14 +669,12 @@
       <w:pPr>
         <w:pStyle w:val="TOC2"/>
         <w:tabs>
-          <w:tab w:val="left" w:pos="880"/>
+          <w:tab w:val="left" w:pos="774"/>
           <w:tab w:val="right" w:leader="dot" w:pos="9628"/>
         </w:tabs>
         <w:rPr>
           <w:rFonts w:asciiTheme="minorHAnsi" w:eastAsiaTheme="minorEastAsia" w:hAnsiTheme="minorHAnsi" w:cstheme="minorBidi"/>
           <w:noProof/>
-          <w:sz w:val="22"/>
-          <w:szCs w:val="22"/>
           <w:lang w:eastAsia="en-US"/>
         </w:rPr>
       </w:pPr>
@@ -771,8 +688,6 @@
         <w:rPr>
           <w:rFonts w:asciiTheme="minorHAnsi" w:eastAsiaTheme="minorEastAsia" w:hAnsiTheme="minorHAnsi" w:cstheme="minorBidi"/>
           <w:noProof/>
-          <w:sz w:val="22"/>
-          <w:szCs w:val="22"/>
           <w:lang w:eastAsia="en-US"/>
         </w:rPr>
         <w:tab/>
@@ -799,7 +714,7 @@
         <w:rPr>
           <w:noProof/>
         </w:rPr>
-        <w:instrText xml:space="preserve"> PAGEREF _Toc302771729 \h </w:instrText>
+        <w:instrText xml:space="preserve"> PAGEREF _Toc202500212 \h </w:instrText>
       </w:r>
       <w:r>
         <w:rPr>
@@ -829,20 +744,19 @@
       <w:pPr>
         <w:pStyle w:val="TOC1"/>
         <w:tabs>
-          <w:tab w:val="left" w:pos="400"/>
+          <w:tab w:val="left" w:pos="373"/>
           <w:tab w:val="right" w:leader="dot" w:pos="9628"/>
         </w:tabs>
         <w:rPr>
           <w:rFonts w:asciiTheme="minorHAnsi" w:eastAsiaTheme="minorEastAsia" w:hAnsiTheme="minorHAnsi" w:cstheme="minorBidi"/>
           <w:noProof/>
-          <w:sz w:val="22"/>
-          <w:szCs w:val="22"/>
           <w:lang w:eastAsia="en-US"/>
         </w:rPr>
       </w:pPr>
       <w:r>
         <w:rPr>
           <w:noProof/>
+          <w:lang w:val="fi-FI"/>
         </w:rPr>
         <w:t>4</w:t>
       </w:r>
@@ -850,8 +764,6 @@
         <w:rPr>
           <w:rFonts w:asciiTheme="minorHAnsi" w:eastAsiaTheme="minorEastAsia" w:hAnsiTheme="minorHAnsi" w:cstheme="minorBidi"/>
           <w:noProof/>
-          <w:sz w:val="22"/>
-          <w:szCs w:val="22"/>
           <w:lang w:eastAsia="en-US"/>
         </w:rPr>
         <w:tab/>
@@ -859,6 +771,7 @@
       <w:r>
         <w:rPr>
           <w:noProof/>
+          <w:lang w:val="fi-FI"/>
         </w:rPr>
         <w:t>Functions</w:t>
       </w:r>
@@ -878,7 +791,7 @@
         <w:rPr>
           <w:noProof/>
         </w:rPr>
-        <w:instrText xml:space="preserve"> PAGEREF _Toc302771730 \h </w:instrText>
+        <w:instrText xml:space="preserve"> PAGEREF _Toc202500213 \h </w:instrText>
       </w:r>
       <w:r>
         <w:rPr>
@@ -895,7 +808,7 @@
         <w:rPr>
           <w:noProof/>
         </w:rPr>
-        <w:t>7</w:t>
+        <w:t>8</w:t>
       </w:r>
       <w:r>
         <w:rPr>
@@ -908,14 +821,12 @@
       <w:pPr>
         <w:pStyle w:val="TOC2"/>
         <w:tabs>
-          <w:tab w:val="left" w:pos="880"/>
+          <w:tab w:val="left" w:pos="774"/>
           <w:tab w:val="right" w:leader="dot" w:pos="9628"/>
         </w:tabs>
         <w:rPr>
           <w:rFonts w:asciiTheme="minorHAnsi" w:eastAsiaTheme="minorEastAsia" w:hAnsiTheme="minorHAnsi" w:cstheme="minorBidi"/>
           <w:noProof/>
-          <w:sz w:val="22"/>
-          <w:szCs w:val="22"/>
           <w:lang w:eastAsia="en-US"/>
         </w:rPr>
       </w:pPr>
@@ -929,8 +840,6 @@
         <w:rPr>
           <w:rFonts w:asciiTheme="minorHAnsi" w:eastAsiaTheme="minorEastAsia" w:hAnsiTheme="minorHAnsi" w:cstheme="minorBidi"/>
           <w:noProof/>
-          <w:sz w:val="22"/>
-          <w:szCs w:val="22"/>
           <w:lang w:eastAsia="en-US"/>
         </w:rPr>
         <w:tab/>
@@ -957,7 +866,7 @@
         <w:rPr>
           <w:noProof/>
         </w:rPr>
-        <w:instrText xml:space="preserve"> PAGEREF _Toc302771731 \h </w:instrText>
+        <w:instrText xml:space="preserve"> PAGEREF _Toc202500214 \h </w:instrText>
       </w:r>
       <w:r>
         <w:rPr>
@@ -974,7 +883,7 @@
         <w:rPr>
           <w:noProof/>
         </w:rPr>
-        <w:t>7</w:t>
+        <w:t>8</w:t>
       </w:r>
       <w:r>
         <w:rPr>
@@ -987,14 +896,12 @@
       <w:pPr>
         <w:pStyle w:val="TOC2"/>
         <w:tabs>
-          <w:tab w:val="left" w:pos="880"/>
+          <w:tab w:val="left" w:pos="774"/>
           <w:tab w:val="right" w:leader="dot" w:pos="9628"/>
         </w:tabs>
         <w:rPr>
           <w:rFonts w:asciiTheme="minorHAnsi" w:eastAsiaTheme="minorEastAsia" w:hAnsiTheme="minorHAnsi" w:cstheme="minorBidi"/>
           <w:noProof/>
-          <w:sz w:val="22"/>
-          <w:szCs w:val="22"/>
           <w:lang w:eastAsia="en-US"/>
         </w:rPr>
       </w:pPr>
@@ -1008,8 +915,6 @@
         <w:rPr>
           <w:rFonts w:asciiTheme="minorHAnsi" w:eastAsiaTheme="minorEastAsia" w:hAnsiTheme="minorHAnsi" w:cstheme="minorBidi"/>
           <w:noProof/>
-          <w:sz w:val="22"/>
-          <w:szCs w:val="22"/>
           <w:lang w:eastAsia="en-US"/>
         </w:rPr>
         <w:tab/>
@@ -1036,7 +941,7 @@
         <w:rPr>
           <w:noProof/>
         </w:rPr>
-        <w:instrText xml:space="preserve"> PAGEREF _Toc302771732 \h </w:instrText>
+        <w:instrText xml:space="preserve"> PAGEREF _Toc202500215 \h </w:instrText>
       </w:r>
       <w:r>
         <w:rPr>
@@ -1053,7 +958,7 @@
         <w:rPr>
           <w:noProof/>
         </w:rPr>
-        <w:t>7</w:t>
+        <w:t>8</w:t>
       </w:r>
       <w:r>
         <w:rPr>
@@ -1066,14 +971,12 @@
       <w:pPr>
         <w:pStyle w:val="TOC2"/>
         <w:tabs>
-          <w:tab w:val="left" w:pos="880"/>
+          <w:tab w:val="left" w:pos="774"/>
           <w:tab w:val="right" w:leader="dot" w:pos="9628"/>
         </w:tabs>
         <w:rPr>
           <w:rFonts w:asciiTheme="minorHAnsi" w:eastAsiaTheme="minorEastAsia" w:hAnsiTheme="minorHAnsi" w:cstheme="minorBidi"/>
           <w:noProof/>
-          <w:sz w:val="22"/>
-          <w:szCs w:val="22"/>
           <w:lang w:eastAsia="en-US"/>
         </w:rPr>
       </w:pPr>
@@ -1087,8 +990,6 @@
         <w:rPr>
           <w:rFonts w:asciiTheme="minorHAnsi" w:eastAsiaTheme="minorEastAsia" w:hAnsiTheme="minorHAnsi" w:cstheme="minorBidi"/>
           <w:noProof/>
-          <w:sz w:val="22"/>
-          <w:szCs w:val="22"/>
           <w:lang w:eastAsia="en-US"/>
         </w:rPr>
         <w:tab/>
@@ -1115,7 +1016,7 @@
         <w:rPr>
           <w:noProof/>
         </w:rPr>
-        <w:instrText xml:space="preserve"> PAGEREF _Toc302771733 \h </w:instrText>
+        <w:instrText xml:space="preserve"> PAGEREF _Toc202500216 \h </w:instrText>
       </w:r>
       <w:r>
         <w:rPr>
@@ -1132,7 +1033,7 @@
         <w:rPr>
           <w:noProof/>
         </w:rPr>
-        <w:t>7</w:t>
+        <w:t>8</w:t>
       </w:r>
       <w:r>
         <w:rPr>
@@ -1145,14 +1046,12 @@
       <w:pPr>
         <w:pStyle w:val="TOC2"/>
         <w:tabs>
-          <w:tab w:val="left" w:pos="880"/>
+          <w:tab w:val="left" w:pos="774"/>
           <w:tab w:val="right" w:leader="dot" w:pos="9628"/>
         </w:tabs>
         <w:rPr>
           <w:rFonts w:asciiTheme="minorHAnsi" w:eastAsiaTheme="minorEastAsia" w:hAnsiTheme="minorHAnsi" w:cstheme="minorBidi"/>
           <w:noProof/>
-          <w:sz w:val="22"/>
-          <w:szCs w:val="22"/>
           <w:lang w:eastAsia="en-US"/>
         </w:rPr>
       </w:pPr>
@@ -1166,8 +1065,6 @@
         <w:rPr>
           <w:rFonts w:asciiTheme="minorHAnsi" w:eastAsiaTheme="minorEastAsia" w:hAnsiTheme="minorHAnsi" w:cstheme="minorBidi"/>
           <w:noProof/>
-          <w:sz w:val="22"/>
-          <w:szCs w:val="22"/>
           <w:lang w:eastAsia="en-US"/>
         </w:rPr>
         <w:tab/>
@@ -1194,7 +1091,7 @@
         <w:rPr>
           <w:noProof/>
         </w:rPr>
-        <w:instrText xml:space="preserve"> PAGEREF _Toc302771734 \h </w:instrText>
+        <w:instrText xml:space="preserve"> PAGEREF _Toc202500217 \h </w:instrText>
       </w:r>
       <w:r>
         <w:rPr>
@@ -1211,7 +1108,7 @@
         <w:rPr>
           <w:noProof/>
         </w:rPr>
-        <w:t>8</w:t>
+        <w:t>9</w:t>
       </w:r>
       <w:r>
         <w:rPr>
@@ -1224,14 +1121,12 @@
       <w:pPr>
         <w:pStyle w:val="TOC2"/>
         <w:tabs>
-          <w:tab w:val="left" w:pos="880"/>
+          <w:tab w:val="left" w:pos="774"/>
           <w:tab w:val="right" w:leader="dot" w:pos="9628"/>
         </w:tabs>
         <w:rPr>
           <w:rFonts w:asciiTheme="minorHAnsi" w:eastAsiaTheme="minorEastAsia" w:hAnsiTheme="minorHAnsi" w:cstheme="minorBidi"/>
           <w:noProof/>
-          <w:sz w:val="22"/>
-          <w:szCs w:val="22"/>
           <w:lang w:eastAsia="en-US"/>
         </w:rPr>
       </w:pPr>
@@ -1245,8 +1140,6 @@
         <w:rPr>
           <w:rFonts w:asciiTheme="minorHAnsi" w:eastAsiaTheme="minorEastAsia" w:hAnsiTheme="minorHAnsi" w:cstheme="minorBidi"/>
           <w:noProof/>
-          <w:sz w:val="22"/>
-          <w:szCs w:val="22"/>
           <w:lang w:eastAsia="en-US"/>
         </w:rPr>
         <w:tab/>
@@ -1273,7 +1166,7 @@
         <w:rPr>
           <w:noProof/>
         </w:rPr>
-        <w:instrText xml:space="preserve"> PAGEREF _Toc302771735 \h </w:instrText>
+        <w:instrText xml:space="preserve"> PAGEREF _Toc202500218 \h </w:instrText>
       </w:r>
       <w:r>
         <w:rPr>
@@ -1290,7 +1183,7 @@
         <w:rPr>
           <w:noProof/>
         </w:rPr>
-        <w:t>8</w:t>
+        <w:t>9</w:t>
       </w:r>
       <w:r>
         <w:rPr>
@@ -1303,14 +1196,12 @@
       <w:pPr>
         <w:pStyle w:val="TOC2"/>
         <w:tabs>
-          <w:tab w:val="left" w:pos="880"/>
+          <w:tab w:val="left" w:pos="774"/>
           <w:tab w:val="right" w:leader="dot" w:pos="9628"/>
         </w:tabs>
         <w:rPr>
           <w:rFonts w:asciiTheme="minorHAnsi" w:eastAsiaTheme="minorEastAsia" w:hAnsiTheme="minorHAnsi" w:cstheme="minorBidi"/>
           <w:noProof/>
-          <w:sz w:val="22"/>
-          <w:szCs w:val="22"/>
           <w:lang w:eastAsia="en-US"/>
         </w:rPr>
       </w:pPr>
@@ -1324,8 +1215,6 @@
         <w:rPr>
           <w:rFonts w:asciiTheme="minorHAnsi" w:eastAsiaTheme="minorEastAsia" w:hAnsiTheme="minorHAnsi" w:cstheme="minorBidi"/>
           <w:noProof/>
-          <w:sz w:val="22"/>
-          <w:szCs w:val="22"/>
           <w:lang w:eastAsia="en-US"/>
         </w:rPr>
         <w:tab/>
@@ -1352,7 +1241,7 @@
         <w:rPr>
           <w:noProof/>
         </w:rPr>
-        <w:instrText xml:space="preserve"> PAGEREF _Toc302771736 \h </w:instrText>
+        <w:instrText xml:space="preserve"> PAGEREF _Toc202500219 \h </w:instrText>
       </w:r>
       <w:r>
         <w:rPr>
@@ -1369,7 +1258,7 @@
         <w:rPr>
           <w:noProof/>
         </w:rPr>
-        <w:t>8</w:t>
+        <w:t>10</w:t>
       </w:r>
       <w:r>
         <w:rPr>
@@ -1382,14 +1271,12 @@
       <w:pPr>
         <w:pStyle w:val="TOC2"/>
         <w:tabs>
-          <w:tab w:val="left" w:pos="880"/>
+          <w:tab w:val="left" w:pos="774"/>
           <w:tab w:val="right" w:leader="dot" w:pos="9628"/>
         </w:tabs>
         <w:rPr>
           <w:rFonts w:asciiTheme="minorHAnsi" w:eastAsiaTheme="minorEastAsia" w:hAnsiTheme="minorHAnsi" w:cstheme="minorBidi"/>
           <w:noProof/>
-          <w:sz w:val="22"/>
-          <w:szCs w:val="22"/>
           <w:lang w:eastAsia="en-US"/>
         </w:rPr>
       </w:pPr>
@@ -1403,8 +1290,6 @@
         <w:rPr>
           <w:rFonts w:asciiTheme="minorHAnsi" w:eastAsiaTheme="minorEastAsia" w:hAnsiTheme="minorHAnsi" w:cstheme="minorBidi"/>
           <w:noProof/>
-          <w:sz w:val="22"/>
-          <w:szCs w:val="22"/>
           <w:lang w:eastAsia="en-US"/>
         </w:rPr>
         <w:tab/>
@@ -1431,7 +1316,7 @@
         <w:rPr>
           <w:noProof/>
         </w:rPr>
-        <w:instrText xml:space="preserve"> PAGEREF _Toc302771737 \h </w:instrText>
+        <w:instrText xml:space="preserve"> PAGEREF _Toc202500220 \h </w:instrText>
       </w:r>
       <w:r>
         <w:rPr>
@@ -1448,7 +1333,7 @@
         <w:rPr>
           <w:noProof/>
         </w:rPr>
-        <w:t>9</w:t>
+        <w:t>10</w:t>
       </w:r>
       <w:r>
         <w:rPr>
@@ -1461,14 +1346,12 @@
       <w:pPr>
         <w:pStyle w:val="TOC2"/>
         <w:tabs>
-          <w:tab w:val="left" w:pos="880"/>
+          <w:tab w:val="left" w:pos="774"/>
           <w:tab w:val="right" w:leader="dot" w:pos="9628"/>
         </w:tabs>
         <w:rPr>
           <w:rFonts w:asciiTheme="minorHAnsi" w:eastAsiaTheme="minorEastAsia" w:hAnsiTheme="minorHAnsi" w:cstheme="minorBidi"/>
           <w:noProof/>
-          <w:sz w:val="22"/>
-          <w:szCs w:val="22"/>
           <w:lang w:eastAsia="en-US"/>
         </w:rPr>
       </w:pPr>
@@ -1482,8 +1365,6 @@
         <w:rPr>
           <w:rFonts w:asciiTheme="minorHAnsi" w:eastAsiaTheme="minorEastAsia" w:hAnsiTheme="minorHAnsi" w:cstheme="minorBidi"/>
           <w:noProof/>
-          <w:sz w:val="22"/>
-          <w:szCs w:val="22"/>
           <w:lang w:eastAsia="en-US"/>
         </w:rPr>
         <w:tab/>
@@ -1510,7 +1391,7 @@
         <w:rPr>
           <w:noProof/>
         </w:rPr>
-        <w:instrText xml:space="preserve"> PAGEREF _Toc302771738 \h </w:instrText>
+        <w:instrText xml:space="preserve"> PAGEREF _Toc202500221 \h </w:instrText>
       </w:r>
       <w:r>
         <w:rPr>
@@ -1527,7 +1408,7 @@
         <w:rPr>
           <w:noProof/>
         </w:rPr>
-        <w:t>9</w:t>
+        <w:t>11</w:t>
       </w:r>
       <w:r>
         <w:rPr>
@@ -1540,14 +1421,12 @@
       <w:pPr>
         <w:pStyle w:val="TOC2"/>
         <w:tabs>
-          <w:tab w:val="left" w:pos="880"/>
+          <w:tab w:val="left" w:pos="774"/>
           <w:tab w:val="right" w:leader="dot" w:pos="9628"/>
         </w:tabs>
         <w:rPr>
           <w:rFonts w:asciiTheme="minorHAnsi" w:eastAsiaTheme="minorEastAsia" w:hAnsiTheme="minorHAnsi" w:cstheme="minorBidi"/>
           <w:noProof/>
-          <w:sz w:val="22"/>
-          <w:szCs w:val="22"/>
           <w:lang w:eastAsia="en-US"/>
         </w:rPr>
       </w:pPr>
@@ -1561,8 +1440,6 @@
         <w:rPr>
           <w:rFonts w:asciiTheme="minorHAnsi" w:eastAsiaTheme="minorEastAsia" w:hAnsiTheme="minorHAnsi" w:cstheme="minorBidi"/>
           <w:noProof/>
-          <w:sz w:val="22"/>
-          <w:szCs w:val="22"/>
           <w:lang w:eastAsia="en-US"/>
         </w:rPr>
         <w:tab/>
@@ -1589,7 +1466,7 @@
         <w:rPr>
           <w:noProof/>
         </w:rPr>
-        <w:instrText xml:space="preserve"> PAGEREF _Toc302771739 \h </w:instrText>
+        <w:instrText xml:space="preserve"> PAGEREF _Toc202500222 \h </w:instrText>
       </w:r>
       <w:r>
         <w:rPr>
@@ -1606,7 +1483,7 @@
         <w:rPr>
           <w:noProof/>
         </w:rPr>
-        <w:t>9</w:t>
+        <w:t>11</w:t>
       </w:r>
       <w:r>
         <w:rPr>
@@ -1619,14 +1496,12 @@
       <w:pPr>
         <w:pStyle w:val="TOC2"/>
         <w:tabs>
-          <w:tab w:val="left" w:pos="880"/>
+          <w:tab w:val="left" w:pos="907"/>
           <w:tab w:val="right" w:leader="dot" w:pos="9628"/>
         </w:tabs>
         <w:rPr>
           <w:rFonts w:asciiTheme="minorHAnsi" w:eastAsiaTheme="minorEastAsia" w:hAnsiTheme="minorHAnsi" w:cstheme="minorBidi"/>
           <w:noProof/>
-          <w:sz w:val="22"/>
-          <w:szCs w:val="22"/>
           <w:lang w:eastAsia="en-US"/>
         </w:rPr>
       </w:pPr>
@@ -1640,8 +1515,6 @@
         <w:rPr>
           <w:rFonts w:asciiTheme="minorHAnsi" w:eastAsiaTheme="minorEastAsia" w:hAnsiTheme="minorHAnsi" w:cstheme="minorBidi"/>
           <w:noProof/>
-          <w:sz w:val="22"/>
-          <w:szCs w:val="22"/>
           <w:lang w:eastAsia="en-US"/>
         </w:rPr>
         <w:tab/>
@@ -1668,7 +1541,7 @@
         <w:rPr>
           <w:noProof/>
         </w:rPr>
-        <w:instrText xml:space="preserve"> PAGEREF _Toc302771740 \h </w:instrText>
+        <w:instrText xml:space="preserve"> PAGEREF _Toc202500223 \h </w:instrText>
       </w:r>
       <w:r>
         <w:rPr>
@@ -1685,7 +1558,7 @@
         <w:rPr>
           <w:noProof/>
         </w:rPr>
-        <w:t>10</w:t>
+        <w:t>11</w:t>
       </w:r>
       <w:r>
         <w:rPr>
@@ -1698,14 +1571,12 @@
       <w:pPr>
         <w:pStyle w:val="TOC1"/>
         <w:tabs>
-          <w:tab w:val="left" w:pos="400"/>
+          <w:tab w:val="left" w:pos="373"/>
           <w:tab w:val="right" w:leader="dot" w:pos="9628"/>
         </w:tabs>
         <w:rPr>
           <w:rFonts w:asciiTheme="minorHAnsi" w:eastAsiaTheme="minorEastAsia" w:hAnsiTheme="minorHAnsi" w:cstheme="minorBidi"/>
           <w:noProof/>
-          <w:sz w:val="22"/>
-          <w:szCs w:val="22"/>
           <w:lang w:eastAsia="en-US"/>
         </w:rPr>
       </w:pPr>
@@ -1719,8 +1590,6 @@
         <w:rPr>
           <w:rFonts w:asciiTheme="minorHAnsi" w:eastAsiaTheme="minorEastAsia" w:hAnsiTheme="minorHAnsi" w:cstheme="minorBidi"/>
           <w:noProof/>
-          <w:sz w:val="22"/>
-          <w:szCs w:val="22"/>
           <w:lang w:eastAsia="en-US"/>
         </w:rPr>
         <w:tab/>
@@ -1747,7 +1616,7 @@
         <w:rPr>
           <w:noProof/>
         </w:rPr>
-        <w:instrText xml:space="preserve"> PAGEREF _Toc302771741 \h </w:instrText>
+        <w:instrText xml:space="preserve"> PAGEREF _Toc202500224 \h </w:instrText>
       </w:r>
       <w:r>
         <w:rPr>
@@ -1764,7 +1633,7 @@
         <w:rPr>
           <w:noProof/>
         </w:rPr>
-        <w:t>11</w:t>
+        <w:t>12</w:t>
       </w:r>
       <w:r>
         <w:rPr>
@@ -1777,14 +1646,12 @@
       <w:pPr>
         <w:pStyle w:val="TOC2"/>
         <w:tabs>
-          <w:tab w:val="left" w:pos="880"/>
+          <w:tab w:val="left" w:pos="774"/>
           <w:tab w:val="right" w:leader="dot" w:pos="9628"/>
         </w:tabs>
         <w:rPr>
           <w:rFonts w:asciiTheme="minorHAnsi" w:eastAsiaTheme="minorEastAsia" w:hAnsiTheme="minorHAnsi" w:cstheme="minorBidi"/>
           <w:noProof/>
-          <w:sz w:val="22"/>
-          <w:szCs w:val="22"/>
           <w:lang w:eastAsia="en-US"/>
         </w:rPr>
       </w:pPr>
@@ -1798,8 +1665,6 @@
         <w:rPr>
           <w:rFonts w:asciiTheme="minorHAnsi" w:eastAsiaTheme="minorEastAsia" w:hAnsiTheme="minorHAnsi" w:cstheme="minorBidi"/>
           <w:noProof/>
-          <w:sz w:val="22"/>
-          <w:szCs w:val="22"/>
           <w:lang w:eastAsia="en-US"/>
         </w:rPr>
         <w:tab/>
@@ -1826,7 +1691,7 @@
         <w:rPr>
           <w:noProof/>
         </w:rPr>
-        <w:instrText xml:space="preserve"> PAGEREF _Toc302771742 \h </w:instrText>
+        <w:instrText xml:space="preserve"> PAGEREF _Toc202500225 \h </w:instrText>
       </w:r>
       <w:r>
         <w:rPr>
@@ -1843,7 +1708,7 @@
         <w:rPr>
           <w:noProof/>
         </w:rPr>
-        <w:t>11</w:t>
+        <w:t>12</w:t>
       </w:r>
       <w:r>
         <w:rPr>
@@ -1856,14 +1721,12 @@
       <w:pPr>
         <w:pStyle w:val="TOC2"/>
         <w:tabs>
-          <w:tab w:val="left" w:pos="880"/>
+          <w:tab w:val="left" w:pos="774"/>
           <w:tab w:val="right" w:leader="dot" w:pos="9628"/>
         </w:tabs>
         <w:rPr>
           <w:rFonts w:asciiTheme="minorHAnsi" w:eastAsiaTheme="minorEastAsia" w:hAnsiTheme="minorHAnsi" w:cstheme="minorBidi"/>
           <w:noProof/>
-          <w:sz w:val="22"/>
-          <w:szCs w:val="22"/>
           <w:lang w:eastAsia="en-US"/>
         </w:rPr>
       </w:pPr>
@@ -1877,8 +1740,6 @@
         <w:rPr>
           <w:rFonts w:asciiTheme="minorHAnsi" w:eastAsiaTheme="minorEastAsia" w:hAnsiTheme="minorHAnsi" w:cstheme="minorBidi"/>
           <w:noProof/>
-          <w:sz w:val="22"/>
-          <w:szCs w:val="22"/>
           <w:lang w:eastAsia="en-US"/>
         </w:rPr>
         <w:tab/>
@@ -1905,7 +1766,7 @@
         <w:rPr>
           <w:noProof/>
         </w:rPr>
-        <w:instrText xml:space="preserve"> PAGEREF _Toc302771743 \h </w:instrText>
+        <w:instrText xml:space="preserve"> PAGEREF _Toc202500226 \h </w:instrText>
       </w:r>
       <w:r>
         <w:rPr>
@@ -1922,7 +1783,7 @@
         <w:rPr>
           <w:noProof/>
         </w:rPr>
-        <w:t>11</w:t>
+        <w:t>12</w:t>
       </w:r>
       <w:r>
         <w:rPr>
@@ -1935,14 +1796,12 @@
       <w:pPr>
         <w:pStyle w:val="TOC2"/>
         <w:tabs>
-          <w:tab w:val="left" w:pos="880"/>
+          <w:tab w:val="left" w:pos="774"/>
           <w:tab w:val="right" w:leader="dot" w:pos="9628"/>
         </w:tabs>
         <w:rPr>
           <w:rFonts w:asciiTheme="minorHAnsi" w:eastAsiaTheme="minorEastAsia" w:hAnsiTheme="minorHAnsi" w:cstheme="minorBidi"/>
           <w:noProof/>
-          <w:sz w:val="22"/>
-          <w:szCs w:val="22"/>
           <w:lang w:eastAsia="en-US"/>
         </w:rPr>
       </w:pPr>
@@ -1956,8 +1815,6 @@
         <w:rPr>
           <w:rFonts w:asciiTheme="minorHAnsi" w:eastAsiaTheme="minorEastAsia" w:hAnsiTheme="minorHAnsi" w:cstheme="minorBidi"/>
           <w:noProof/>
-          <w:sz w:val="22"/>
-          <w:szCs w:val="22"/>
           <w:lang w:eastAsia="en-US"/>
         </w:rPr>
         <w:tab/>
@@ -1984,7 +1841,7 @@
         <w:rPr>
           <w:noProof/>
         </w:rPr>
-        <w:instrText xml:space="preserve"> PAGEREF _Toc302771744 \h </w:instrText>
+        <w:instrText xml:space="preserve"> PAGEREF _Toc202500227 \h </w:instrText>
       </w:r>
       <w:r>
         <w:rPr>
@@ -2001,7 +1858,7 @@
         <w:rPr>
           <w:noProof/>
         </w:rPr>
-        <w:t>11</w:t>
+        <w:t>12</w:t>
       </w:r>
       <w:r>
         <w:rPr>
@@ -2376,7 +2233,11 @@
             <w:shd w:val="clear" w:color="auto" w:fill="auto"/>
             <w:vAlign w:val="center"/>
           </w:tcPr>
-          <w:p/>
+          <w:p>
+            <w:r>
+              <w:t>1.0</w:t>
+            </w:r>
+          </w:p>
         </w:tc>
         <w:tc>
           <w:tcPr>
@@ -2384,7 +2245,11 @@
             <w:shd w:val="clear" w:color="auto" w:fill="auto"/>
             <w:vAlign w:val="center"/>
           </w:tcPr>
-          <w:p/>
+          <w:p>
+            <w:r>
+              <w:t>2012-06-28</w:t>
+            </w:r>
+          </w:p>
         </w:tc>
         <w:tc>
           <w:tcPr>
@@ -2392,7 +2257,11 @@
             <w:shd w:val="clear" w:color="auto" w:fill="auto"/>
             <w:vAlign w:val="center"/>
           </w:tcPr>
-          <w:p/>
+          <w:p>
+            <w:r>
+              <w:t>Zach Shelby</w:t>
+            </w:r>
+          </w:p>
         </w:tc>
         <w:tc>
           <w:tcPr>
@@ -2400,7 +2269,11 @@
             <w:shd w:val="clear" w:color="auto" w:fill="auto"/>
             <w:vAlign w:val="center"/>
           </w:tcPr>
-          <w:p/>
+          <w:p>
+            <w:r>
+              <w:t>Further documentation improvements, preparing for release</w:t>
+            </w:r>
+          </w:p>
         </w:tc>
       </w:tr>
       <w:tr>
@@ -2548,7 +2421,7 @@
       <w:pPr>
         <w:pStyle w:val="Heading1"/>
       </w:pPr>
-      <w:bookmarkStart w:id="1" w:name="_Toc302771723"/>
+      <w:bookmarkStart w:id="1" w:name="_Toc202500206"/>
       <w:r>
         <w:t>Introduc</w:t>
       </w:r>
@@ -2563,60 +2436,45 @@
         <w:t xml:space="preserve">This document describes </w:t>
       </w:r>
       <w:r>
-        <w:t>how CoAP C-library is used.</w:t>
+        <w:t xml:space="preserve">how </w:t>
+      </w:r>
+      <w:r>
+        <w:t>the NanoService C Device library</w:t>
+      </w:r>
+      <w:r>
+        <w:t xml:space="preserve"> </w:t>
+      </w:r>
+      <w:r>
+        <w:t>and its included examples are</w:t>
+      </w:r>
+      <w:r>
+        <w:t xml:space="preserve"> used.</w:t>
+      </w:r>
+    </w:p>
+    <w:p>
+      <w:pPr>
+        <w:pStyle w:val="Heading1"/>
+      </w:pPr>
+      <w:r>
+        <w:t>Overview</w:t>
       </w:r>
     </w:p>
     <w:p/>
     <w:p>
       <w:r>
-        <w:rPr>
-          <w:b/>
-        </w:rPr>
-        <w:t>Note!!!</w:t>
-      </w:r>
-      <w:r>
-        <w:t xml:space="preserve"> </w:t>
-      </w:r>
-      <w:r>
-        <w:t>CoAP C-library uses Linked list which is published as library and implemented by Sensinode.</w:t>
-      </w:r>
-    </w:p>
-    <w:p>
-      <w:pPr>
-        <w:pStyle w:val="Heading1"/>
-      </w:pPr>
-      <w:bookmarkStart w:id="2" w:name="_Toc302771724"/>
-      <w:r>
-        <w:t>Preview</w:t>
-      </w:r>
-      <w:bookmarkEnd w:id="2"/>
-    </w:p>
-    <w:p/>
-    <w:p>
-      <w:r>
-        <w:t>CoAP C-library consist</w:t>
+        <w:t xml:space="preserve">NSDL-C consists of a full-featured CoAP library that can easily be integrated with any kind of UDP socket interface and a set of example servers. </w:t>
+      </w:r>
+      <w:r>
+        <w:t xml:space="preserve">CoAP support in NSDL-C is provided by the libCoap library, which </w:t>
+      </w:r>
+      <w:r>
+        <w:t>consist</w:t>
       </w:r>
       <w:r>
         <w:t>s</w:t>
       </w:r>
       <w:r>
         <w:t xml:space="preserve"> of three functional parts:</w:t>
-      </w:r>
-    </w:p>
-    <w:p/>
-    <w:p>
-      <w:pPr>
-        <w:pStyle w:val="ListParagraph"/>
-        <w:numPr>
-          <w:ilvl w:val="0"/>
-          <w:numId w:val="2"/>
-        </w:numPr>
-      </w:pPr>
-      <w:r>
-        <w:t>Core part</w:t>
-      </w:r>
-      <w:r>
-        <w:t>, which includes:</w:t>
       </w:r>
     </w:p>
     <w:p/>
@@ -2627,6 +2485,7 @@
           <w:ilvl w:val="1"/>
           <w:numId w:val="2"/>
         </w:numPr>
+        <w:ind w:left="360"/>
       </w:pPr>
       <w:r>
         <w:t>CoAP protocol</w:t>
@@ -2640,6 +2499,7 @@
           <w:ilvl w:val="2"/>
           <w:numId w:val="2"/>
         </w:numPr>
+        <w:ind w:left="1080"/>
       </w:pPr>
       <w:r>
         <w:t>Handles confirmable CoAP messages resending</w:t>
@@ -2656,6 +2516,7 @@
           <w:ilvl w:val="2"/>
           <w:numId w:val="2"/>
         </w:numPr>
+        <w:ind w:left="1080"/>
       </w:pPr>
       <w:r>
         <w:t xml:space="preserve">Checks validity of received CoAP message </w:t>
@@ -2663,6 +2524,39 @@
       <w:r>
         <w:t>header part</w:t>
       </w:r>
+    </w:p>
+    <w:p/>
+    <w:p>
+      <w:pPr>
+        <w:pStyle w:val="ListParagraph"/>
+        <w:numPr>
+          <w:ilvl w:val="2"/>
+          <w:numId w:val="2"/>
+        </w:numPr>
+        <w:ind w:left="1080"/>
+      </w:pPr>
+      <w:r>
+        <w:t>Resource Observation support</w:t>
+      </w:r>
+    </w:p>
+    <w:p/>
+    <w:p>
+      <w:pPr>
+        <w:pStyle w:val="ListParagraph"/>
+        <w:numPr>
+          <w:ilvl w:val="2"/>
+          <w:numId w:val="2"/>
+        </w:numPr>
+        <w:ind w:left="1080"/>
+      </w:pPr>
+      <w:r>
+        <w:t>Block Transfer support</w:t>
+      </w:r>
+    </w:p>
+    <w:p>
+      <w:pPr>
+        <w:ind w:left="900"/>
+      </w:pPr>
     </w:p>
     <w:p/>
     <w:p>
@@ -2672,6 +2566,7 @@
           <w:ilvl w:val="1"/>
           <w:numId w:val="2"/>
         </w:numPr>
+        <w:ind w:left="360"/>
       </w:pPr>
       <w:r>
         <w:t>CoAP message building</w:t>
@@ -2685,6 +2580,7 @@
           <w:ilvl w:val="2"/>
           <w:numId w:val="2"/>
         </w:numPr>
+        <w:ind w:left="1080"/>
       </w:pPr>
       <w:r>
         <w:t>Builds Packet data from User’s given CoAP message structure</w:t>
@@ -2698,6 +2594,7 @@
           <w:ilvl w:val="1"/>
           <w:numId w:val="2"/>
         </w:numPr>
+        <w:ind w:left="360"/>
       </w:pPr>
       <w:r>
         <w:t>CoAP message parsing</w:t>
@@ -2711,74 +2608,23 @@
           <w:ilvl w:val="2"/>
           <w:numId w:val="2"/>
         </w:numPr>
+        <w:ind w:left="1080"/>
       </w:pPr>
       <w:r>
         <w:t>Parses CoAP message structure from received Packet data</w:t>
       </w:r>
     </w:p>
     <w:p/>
-    <w:p>
-      <w:pPr>
-        <w:pStyle w:val="ListParagraph"/>
-        <w:numPr>
-          <w:ilvl w:val="0"/>
-          <w:numId w:val="2"/>
-        </w:numPr>
-      </w:pPr>
-      <w:r>
-        <w:t>Resource o</w:t>
-      </w:r>
-      <w:r>
-        <w:t>bserving part</w:t>
-      </w:r>
-      <w:r>
-        <w:t xml:space="preserve"> (</w:t>
-      </w:r>
-      <w:r>
-        <w:t xml:space="preserve">at the moment CoAP </w:t>
-      </w:r>
-      <w:r>
-        <w:t xml:space="preserve">includes </w:t>
-      </w:r>
-      <w:r>
-        <w:t xml:space="preserve">only </w:t>
-      </w:r>
-      <w:r>
-        <w:t>on</w:t>
-      </w:r>
-      <w:r>
-        <w:t>e</w:t>
-      </w:r>
-      <w:r>
-        <w:t xml:space="preserve"> Observe option which supports sending Observing messages)</w:t>
-      </w:r>
-    </w:p>
     <w:p/>
     <w:p>
-      <w:pPr>
-        <w:pStyle w:val="ListParagraph"/>
-        <w:numPr>
-          <w:ilvl w:val="0"/>
-          <w:numId w:val="2"/>
-        </w:numPr>
-      </w:pPr>
-      <w:r>
-        <w:t>Message blockwising</w:t>
-      </w:r>
-      <w:r>
-        <w:t xml:space="preserve"> part</w:t>
-      </w:r>
-    </w:p>
-    <w:p/>
-    <w:p>
       <w:r>
         <w:t xml:space="preserve">There are following kinds of possibilities to use </w:t>
       </w:r>
       <w:r>
-        <w:t xml:space="preserve">Core </w:t>
-      </w:r>
-      <w:r>
-        <w:t>parts:</w:t>
+        <w:t>libCoap</w:t>
+      </w:r>
+      <w:r>
+        <w:t>:</w:t>
       </w:r>
     </w:p>
     <w:p/>
@@ -2791,10 +2637,16 @@
         </w:numPr>
       </w:pPr>
       <w:r>
-        <w:t>All three parts are used: CoAP protocol, CoAP message builder and CoAP message parser</w:t>
-      </w:r>
-      <w:r>
-        <w:t xml:space="preserve"> are included to the CoAP C-library</w:t>
+        <w:t>The complete protocol library is used</w:t>
+      </w:r>
+      <w:r>
+        <w:t>: CoAP protocol, CoAP message builder and CoAP message parser</w:t>
+      </w:r>
+      <w:r>
+        <w:t xml:space="preserve"> are included </w:t>
+      </w:r>
+      <w:r>
+        <w:t>in libCoap</w:t>
       </w:r>
     </w:p>
     <w:p/>
@@ -2807,16 +2659,37 @@
         </w:numPr>
       </w:pPr>
       <w:r>
-        <w:t>Just header parts are used: CoAP message builder and CoAP message parser</w:t>
-      </w:r>
-      <w:r>
-        <w:t xml:space="preserve"> are included to the CoAP C-library</w:t>
+        <w:t xml:space="preserve">Just header </w:t>
+      </w:r>
+      <w:r>
+        <w:t xml:space="preserve">parsing and building </w:t>
+      </w:r>
+      <w:r>
+        <w:t>parts are used: CoAP message builder and CoAP message parser</w:t>
+      </w:r>
+      <w:r>
+        <w:t xml:space="preserve"> are included </w:t>
+      </w:r>
+      <w:r>
+        <w:t>in libCoap</w:t>
       </w:r>
     </w:p>
     <w:p/>
     <w:p>
       <w:r>
-        <w:t>For reducing code size, following kind of features can be left from compiling with compiling switch:</w:t>
+        <w:t xml:space="preserve">For reducing code size, </w:t>
+      </w:r>
+      <w:r>
+        <w:t xml:space="preserve">the </w:t>
+      </w:r>
+      <w:r>
+        <w:t>following features can be left from compiling with compiling switch</w:t>
+      </w:r>
+      <w:r>
+        <w:t>es</w:t>
+      </w:r>
+      <w:r>
+        <w:t>:</w:t>
       </w:r>
     </w:p>
     <w:p/>
@@ -2858,7 +2731,10 @@
         <w:t xml:space="preserve">Message </w:t>
       </w:r>
       <w:r>
-        <w:t xml:space="preserve">blockwising </w:t>
+        <w:t>block transfer</w:t>
+      </w:r>
+      <w:r>
+        <w:t xml:space="preserve"> </w:t>
       </w:r>
       <w:r>
         <w:t>(Define name: SN_COAP_</w:t>
@@ -2879,7 +2755,13 @@
     <w:p/>
     <w:p>
       <w:r>
-        <w:t xml:space="preserve">For User there </w:t>
+        <w:t xml:space="preserve">For </w:t>
+      </w:r>
+      <w:r>
+        <w:t>inclusion in a project,</w:t>
+      </w:r>
+      <w:r>
+        <w:t xml:space="preserve"> there </w:t>
       </w:r>
       <w:r>
         <w:t xml:space="preserve">are two </w:t>
@@ -2889,6 +2771,9 @@
       </w:r>
       <w:r>
         <w:t>s</w:t>
+      </w:r>
+      <w:r>
+        <w:t xml:space="preserve"> that define the needed functions</w:t>
       </w:r>
       <w:r>
         <w:t>:</w:t>
@@ -2950,9 +2835,6 @@
         <w:t xml:space="preserve"> are available</w:t>
       </w:r>
       <w:r>
-        <w:t xml:space="preserve"> for User</w:t>
-      </w:r>
-      <w:r>
         <w:t>:</w:t>
       </w:r>
     </w:p>
@@ -3050,8 +2932,7 @@
       </w:pPr>
       <w:r>
         <w:rPr>
-          <w:rFonts w:ascii="Monaco" w:hAnsi="Monaco" w:cs="Monaco"/>
-          <w:sz w:val="22"/>
+          <w:rFonts w:cs="Monaco"/>
           <w:szCs w:val="22"/>
           <w:lang w:eastAsia="fi-FI"/>
         </w:rPr>
@@ -3077,23 +2958,14 @@
         <w:pStyle w:val="ListParagraph"/>
         <w:numPr>
           <w:ilvl w:val="0"/>
-          <w:numId w:val="9"/>
+          <w:numId w:val="5"/>
         </w:numPr>
       </w:pPr>
       <w:r>
-        <w:t xml:space="preserve">From </w:t>
-      </w:r>
-      <w:r>
-        <w:t>sn_coap</w:t>
-      </w:r>
-      <w:r>
-        <w:t>_header</w:t>
-      </w:r>
-      <w:r>
-        <w:t>.h</w:t>
-      </w:r>
-      <w:r>
-        <w:t>:</w:t>
+        <w:rPr>
+          <w:bCs/>
+        </w:rPr>
+        <w:t>sn_coap_register()</w:t>
       </w:r>
     </w:p>
     <w:p/>
@@ -3106,13 +2978,22 @@
         </w:numPr>
       </w:pPr>
       <w:r>
-        <w:t>sn_coap_</w:t>
-      </w:r>
-      <w:r>
-        <w:t>builder_and_</w:t>
-      </w:r>
-      <w:r>
-        <w:t>parser_init()</w:t>
+        <w:rPr>
+          <w:bCs/>
+        </w:rPr>
+        <w:t>sn_coap_register</w:t>
+      </w:r>
+      <w:r>
+        <w:rPr>
+          <w:bCs/>
+        </w:rPr>
+        <w:t>_update</w:t>
+      </w:r>
+      <w:r>
+        <w:rPr>
+          <w:bCs/>
+        </w:rPr>
+        <w:t>()</w:t>
       </w:r>
     </w:p>
     <w:p/>
@@ -3125,7 +3006,48 @@
         </w:numPr>
       </w:pPr>
       <w:r>
-        <w:t>sn_coap_builder()</w:t>
+        <w:rPr>
+          <w:bCs/>
+        </w:rPr>
+        <w:t>sn_coap_</w:t>
+      </w:r>
+      <w:r>
+        <w:rPr>
+          <w:bCs/>
+        </w:rPr>
+        <w:t>de</w:t>
+      </w:r>
+      <w:r>
+        <w:rPr>
+          <w:bCs/>
+        </w:rPr>
+        <w:t>register()</w:t>
+      </w:r>
+    </w:p>
+    <w:p/>
+    <w:p/>
+    <w:p>
+      <w:pPr>
+        <w:pStyle w:val="ListParagraph"/>
+        <w:numPr>
+          <w:ilvl w:val="0"/>
+          <w:numId w:val="9"/>
+        </w:numPr>
+      </w:pPr>
+      <w:r>
+        <w:t xml:space="preserve">From </w:t>
+      </w:r>
+      <w:r>
+        <w:t>sn_coap</w:t>
+      </w:r>
+      <w:r>
+        <w:t>_header</w:t>
+      </w:r>
+      <w:r>
+        <w:t>.h</w:t>
+      </w:r>
+      <w:r>
+        <w:t>:</w:t>
       </w:r>
     </w:p>
     <w:p/>
@@ -3138,7 +3060,13 @@
         </w:numPr>
       </w:pPr>
       <w:r>
-        <w:t>sn_coap_parser()</w:t>
+        <w:t>sn_coap_</w:t>
+      </w:r>
+      <w:r>
+        <w:t>builder_and_</w:t>
+      </w:r>
+      <w:r>
+        <w:t>parser_init()</w:t>
       </w:r>
     </w:p>
     <w:p/>
@@ -3151,7 +3079,7 @@
         </w:numPr>
       </w:pPr>
       <w:r>
-        <w:t>sn_coap_builder_calc_needed_packet_data_size()</w:t>
+        <w:t>sn_coap_builder()</w:t>
       </w:r>
     </w:p>
     <w:p/>
@@ -3164,7 +3092,7 @@
         </w:numPr>
       </w:pPr>
       <w:r>
-        <w:t>sn_coap_builder_release_allocated_send_msg_mem()</w:t>
+        <w:t>sn_coap_parser()</w:t>
       </w:r>
     </w:p>
     <w:p/>
@@ -3177,16 +3105,7 @@
         </w:numPr>
       </w:pPr>
       <w:r>
-        <w:t>sn_coap_</w:t>
-      </w:r>
-      <w:r>
-        <w:t>parser_</w:t>
-      </w:r>
-      <w:r>
-        <w:t>release</w:t>
-      </w:r>
-      <w:r>
-        <w:t>_allocated_coap_msg_mem()</w:t>
+        <w:t>sn_coap_builder_calc_needed_packet_data_size()</w:t>
       </w:r>
     </w:p>
     <w:p/>
@@ -3199,10 +3118,7 @@
         </w:numPr>
       </w:pPr>
       <w:r>
-        <w:rPr>
-          <w:bCs/>
-        </w:rPr>
-        <w:t>sn_coap_register()</w:t>
+        <w:t>sn_coap_builder_release_allocated_send_msg_mem()</w:t>
       </w:r>
     </w:p>
     <w:p/>
@@ -3215,57 +3131,119 @@
         </w:numPr>
       </w:pPr>
       <w:r>
-        <w:rPr>
-          <w:bCs/>
-        </w:rPr>
-        <w:t>sn_coap_register</w:t>
-      </w:r>
-      <w:r>
-        <w:rPr>
-          <w:bCs/>
-        </w:rPr>
-        <w:t>_update</w:t>
-      </w:r>
-      <w:r>
-        <w:rPr>
-          <w:bCs/>
-        </w:rPr>
-        <w:t>()</w:t>
+        <w:t>sn_coap_</w:t>
+      </w:r>
+      <w:r>
+        <w:t>parser_</w:t>
+      </w:r>
+      <w:r>
+        <w:t>release</w:t>
+      </w:r>
+      <w:r>
+        <w:t>_allocated_coap_msg_mem()</w:t>
       </w:r>
     </w:p>
     <w:p/>
-    <w:p>
-      <w:pPr>
-        <w:pStyle w:val="ListParagraph"/>
-        <w:numPr>
-          <w:ilvl w:val="0"/>
-          <w:numId w:val="5"/>
-        </w:numPr>
-      </w:pPr>
-      <w:r>
-        <w:rPr>
-          <w:bCs/>
-        </w:rPr>
-        <w:t>sn_coap_</w:t>
-      </w:r>
-      <w:r>
-        <w:rPr>
-          <w:bCs/>
-        </w:rPr>
-        <w:t>de</w:t>
-      </w:r>
-      <w:r>
-        <w:rPr>
-          <w:bCs/>
-        </w:rPr>
-        <w:t>register()</w:t>
-      </w:r>
-    </w:p>
     <w:p>
       <w:pPr>
         <w:pStyle w:val="ListParagraph"/>
         <w:ind w:left="1080"/>
       </w:pPr>
+    </w:p>
+    <w:p>
+      <w:pPr>
+        <w:pStyle w:val="Heading1"/>
+      </w:pPr>
+      <w:r>
+        <w:br w:type="page"/>
+      </w:r>
+      <w:r>
+        <w:t>Ports</w:t>
+      </w:r>
+    </w:p>
+    <w:p>
+      <w:pPr>
+        <w:autoSpaceDE/>
+        <w:autoSpaceDN/>
+        <w:adjustRightInd/>
+      </w:pPr>
+    </w:p>
+    <w:p>
+      <w:pPr>
+        <w:autoSpaceDE/>
+        <w:autoSpaceDN/>
+        <w:adjustRightInd/>
+      </w:pPr>
+      <w:r>
+        <w:t>libCoap is written purely in C, and is portable across different microcontroller platforms, as well as PC platforms. The following ports are currently included with the library.</w:t>
+      </w:r>
+    </w:p>
+    <w:p>
+      <w:pPr>
+        <w:autoSpaceDE/>
+        <w:autoSpaceDN/>
+        <w:adjustRightInd/>
+      </w:pPr>
+    </w:p>
+    <w:p>
+      <w:pPr>
+        <w:pStyle w:val="Heading2"/>
+      </w:pPr>
+      <w:r>
+        <w:t>x86_gcc</w:t>
+      </w:r>
+    </w:p>
+    <w:p>
+      <w:pPr>
+        <w:autoSpaceDE/>
+        <w:autoSpaceDN/>
+        <w:adjustRightInd/>
+      </w:pPr>
+    </w:p>
+    <w:p>
+      <w:pPr>
+        <w:autoSpaceDE/>
+        <w:autoSpaceDN/>
+        <w:adjustRightInd/>
+      </w:pPr>
+      <w:r>
+        <w:t>/libCoap/x86_gcc</w:t>
+      </w:r>
+    </w:p>
+    <w:p>
+      <w:pPr>
+        <w:autoSpaceDE/>
+        <w:autoSpaceDN/>
+        <w:adjustRightInd/>
+      </w:pPr>
+    </w:p>
+    <w:p>
+      <w:pPr>
+        <w:autoSpaceDE/>
+        <w:autoSpaceDN/>
+        <w:adjustRightInd/>
+      </w:pPr>
+      <w:r>
+        <w:t>This port is for x86 based PCs using the standard gcc compiler. The examples provided with the library also make use of this port.</w:t>
+      </w:r>
+      <w:r>
+        <w:t xml:space="preserve"> </w:t>
+      </w:r>
+    </w:p>
+    <w:p>
+      <w:pPr>
+        <w:autoSpaceDE/>
+        <w:autoSpaceDN/>
+        <w:adjustRightInd/>
+      </w:pPr>
+    </w:p>
+    <w:p>
+      <w:pPr>
+        <w:pStyle w:val="Heading2"/>
+      </w:pPr>
+      <w:r>
+        <w:t>msp430_iar</w:t>
+      </w:r>
     </w:p>
     <w:p>
       <w:pPr>
@@ -3280,47 +3258,207 @@
           <w:szCs w:val="25"/>
         </w:rPr>
       </w:pPr>
-      <w:r>
-        <w:br w:type="page"/>
-      </w:r>
+    </w:p>
+    <w:p>
+      <w:pPr>
+        <w:autoSpaceDE/>
+        <w:autoSpaceDN/>
+        <w:adjustRightInd/>
+      </w:pPr>
+      <w:r>
+        <w:t>/libCoap/msp430_iar</w:t>
+      </w:r>
+    </w:p>
+    <w:p>
+      <w:pPr>
+        <w:autoSpaceDE/>
+        <w:autoSpaceDN/>
+        <w:adjustRightInd/>
+      </w:pPr>
+    </w:p>
+    <w:p>
+      <w:pPr>
+        <w:autoSpaceDE/>
+        <w:autoSpaceDN/>
+        <w:adjustRightInd/>
+      </w:pPr>
+      <w:r>
+        <w:rPr>
+          <w:highlight w:val="yellow"/>
+        </w:rPr>
+        <w:t>tbd</w:t>
+      </w:r>
+    </w:p>
+    <w:p>
+      <w:pPr>
+        <w:autoSpaceDE/>
+        <w:autoSpaceDN/>
+        <w:adjustRightInd/>
+      </w:pPr>
+    </w:p>
+    <w:p>
+      <w:pPr>
+        <w:pStyle w:val="Heading2"/>
+      </w:pPr>
+      <w:r>
+        <w:t>Custom ports</w:t>
+      </w:r>
+    </w:p>
+    <w:p/>
+    <w:p>
+      <w:r>
+        <w:t>If your license include source code of libCoap, it is also possible to port the library to your own microcontroller architecture and compiler toolchain. To do this, follow the following general steps. Specifics will of course depend on your toolchain.</w:t>
+      </w:r>
+    </w:p>
+    <w:p/>
+    <w:p>
+      <w:pPr>
+        <w:pStyle w:val="ListParagraph"/>
+        <w:numPr>
+          <w:ilvl w:val="0"/>
+          <w:numId w:val="11"/>
+        </w:numPr>
+      </w:pPr>
+      <w:r>
+        <w:t>Create a new sub-directory /libCoap/Arch_Compiler in the project</w:t>
+      </w:r>
+    </w:p>
+    <w:p>
+      <w:pPr>
+        <w:pStyle w:val="ListParagraph"/>
+        <w:numPr>
+          <w:ilvl w:val="0"/>
+          <w:numId w:val="11"/>
+        </w:numPr>
+      </w:pPr>
+      <w:r>
+        <w:t>If your toolchain uses make, then copy the x86_gcc Makefile and make the needed modificatio</w:t>
+      </w:r>
+      <w:r>
+        <w:t>ns for you compiler and linker</w:t>
+      </w:r>
+    </w:p>
+    <w:p>
+      <w:pPr>
+        <w:pStyle w:val="ListParagraph"/>
+        <w:numPr>
+          <w:ilvl w:val="0"/>
+          <w:numId w:val="11"/>
+        </w:numPr>
+      </w:pPr>
+      <w:r>
+        <w:t xml:space="preserve">Once the library is compiling, thorough testing and verification will be needed. If port-specific code changes are needed, using suitable #ifdef #endif defines is recommended so as not to break other ports. </w:t>
+      </w:r>
+    </w:p>
+    <w:p/>
+    <w:p>
+      <w:r>
+        <w:t xml:space="preserve">For some projects, it maybe be more straightforward to include the libCoap headers and code into your project directly instead of building a static library first. </w:t>
+      </w:r>
+    </w:p>
+    <w:p>
+      <w:pPr>
+        <w:autoSpaceDE/>
+        <w:autoSpaceDN/>
+        <w:adjustRightInd/>
+        <w:rPr>
+          <w:rFonts w:eastAsia="Times New Roman"/>
+          <w:b/>
+          <w:bCs/>
+          <w:sz w:val="28"/>
+          <w:szCs w:val="25"/>
+        </w:rPr>
+      </w:pPr>
     </w:p>
     <w:p>
       <w:pPr>
         <w:pStyle w:val="Heading1"/>
       </w:pPr>
-      <w:bookmarkStart w:id="3" w:name="_Ref302026773"/>
-      <w:bookmarkStart w:id="4" w:name="_Toc302771725"/>
-      <w:r>
-        <w:t>Memory allocations and releases</w:t>
-      </w:r>
+      <w:bookmarkStart w:id="2" w:name="_Ref302026773"/>
+      <w:bookmarkStart w:id="3" w:name="_Toc202500208"/>
+      <w:r>
+        <w:t>Examples</w:t>
+      </w:r>
+    </w:p>
+    <w:p/>
+    <w:p>
+      <w:r>
+        <w:t xml:space="preserve">Several examples of CoAP servers for use with NanoService Platform are included in the package. </w:t>
+      </w:r>
+    </w:p>
+    <w:p/>
+    <w:p/>
+    <w:p>
+      <w:pPr>
+        <w:pStyle w:val="Heading2"/>
+      </w:pPr>
+      <w:r>
+        <w:t>Connected Home Example</w:t>
+      </w:r>
+    </w:p>
+    <w:p/>
+    <w:p/>
+    <w:p/>
+    <w:p>
+      <w:pPr>
+        <w:pStyle w:val="Heading2"/>
+      </w:pPr>
+      <w:r>
+        <w:t>Lighting Example</w:t>
+      </w:r>
+    </w:p>
+    <w:p/>
+    <w:p/>
+    <w:p/>
+    <w:p>
+      <w:pPr>
+        <w:pStyle w:val="Heading2"/>
+      </w:pPr>
+      <w:r>
+        <w:t>ETSI Plugtest Server</w:t>
+      </w:r>
+    </w:p>
+    <w:p/>
+    <w:p/>
+    <w:p/>
+    <w:p>
+      <w:pPr>
+        <w:pStyle w:val="Heading1"/>
+      </w:pPr>
+      <w:r>
+        <w:t>Memory allocation</w:t>
+      </w:r>
+      <w:r>
+        <w:t xml:space="preserve"> and release</w:t>
+      </w:r>
+      <w:bookmarkEnd w:id="2"/>
       <w:bookmarkEnd w:id="3"/>
+    </w:p>
+    <w:p>
+      <w:pPr>
+        <w:pStyle w:val="Heading2"/>
+      </w:pPr>
+      <w:bookmarkStart w:id="4" w:name="_Toc202500209"/>
+      <w:r>
+        <w:t xml:space="preserve">CoAP message building </w:t>
+      </w:r>
+      <w:r>
+        <w:t xml:space="preserve">for </w:t>
+      </w:r>
+      <w:r>
+        <w:t>sending</w:t>
+      </w:r>
       <w:bookmarkEnd w:id="4"/>
     </w:p>
     <w:p>
       <w:pPr>
-        <w:pStyle w:val="Heading2"/>
-      </w:pPr>
-      <w:bookmarkStart w:id="5" w:name="_Toc302771726"/>
-      <w:r>
-        <w:t xml:space="preserve">CoAP message building </w:t>
-      </w:r>
-      <w:r>
-        <w:t xml:space="preserve">for </w:t>
-      </w:r>
-      <w:r>
-        <w:t>sending</w:t>
+        <w:pStyle w:val="Heading3"/>
+      </w:pPr>
+      <w:bookmarkStart w:id="5" w:name="_Toc202500210"/>
+      <w:r>
+        <w:t>User builds message</w:t>
       </w:r>
       <w:bookmarkEnd w:id="5"/>
-    </w:p>
-    <w:p>
-      <w:pPr>
-        <w:pStyle w:val="Heading3"/>
-      </w:pPr>
-      <w:bookmarkStart w:id="6" w:name="_Toc302771727"/>
-      <w:r>
-        <w:t>User builds message</w:t>
-      </w:r>
-      <w:bookmarkEnd w:id="6"/>
     </w:p>
     <w:p/>
     <w:p>
@@ -3439,11 +3577,11 @@
       <w:pPr>
         <w:pStyle w:val="Heading3"/>
       </w:pPr>
-      <w:bookmarkStart w:id="7" w:name="_Toc302771728"/>
+      <w:bookmarkStart w:id="6" w:name="_Toc202500211"/>
       <w:r>
         <w:t>CoAP C-library builds message</w:t>
       </w:r>
-      <w:bookmarkEnd w:id="7"/>
+      <w:bookmarkEnd w:id="6"/>
     </w:p>
     <w:p/>
     <w:p>
@@ -3566,14 +3704,14 @@
       <w:pPr>
         <w:pStyle w:val="Heading2"/>
       </w:pPr>
-      <w:bookmarkStart w:id="8" w:name="_Toc302771729"/>
+      <w:bookmarkStart w:id="7" w:name="_Toc202500212"/>
       <w:r>
         <w:t xml:space="preserve">Received </w:t>
       </w:r>
       <w:r>
         <w:t>Packet data parsing</w:t>
       </w:r>
-      <w:bookmarkEnd w:id="8"/>
+      <w:bookmarkEnd w:id="7"/>
     </w:p>
     <w:p/>
     <w:p>
@@ -3663,7 +3801,10 @@
         </w:numPr>
       </w:pPr>
       <w:r>
-        <w:t xml:space="preserve">CoAP C-library allocates memory for CoAP message structure (= </w:t>
+        <w:t>libCoap</w:t>
+      </w:r>
+      <w:r>
+        <w:t xml:space="preserve"> allocates memory for CoAP message structure (= </w:t>
       </w:r>
       <w:r>
         <w:t>sn_coap_hdr_s</w:t>
@@ -3706,7 +3847,10 @@
         </w:numPr>
       </w:pPr>
       <w:r>
-        <w:t>CoAP C-library does not allocate</w:t>
+        <w:t>libCoap</w:t>
+      </w:r>
+      <w:r>
+        <w:t xml:space="preserve"> does not allocate</w:t>
       </w:r>
       <w:r>
         <w:t xml:space="preserve"> new</w:t>
@@ -3721,7 +3865,25 @@
         <w:t>in Packet data.</w:t>
       </w:r>
       <w:r>
-        <w:t xml:space="preserve"> Exception for that is Blockwise message. For That CoAP C-library allocates memory by itself. That happens after all Blockwise messages are arrived and CoAP C-library can gather whole Payload from received Blockwise messages.</w:t>
+        <w:t xml:space="preserve"> Exception for </w:t>
+      </w:r>
+      <w:r>
+        <w:t>that is Blockwise message. For t</w:t>
+      </w:r>
+      <w:r>
+        <w:t xml:space="preserve">hat </w:t>
+      </w:r>
+      <w:r>
+        <w:t>libCoap</w:t>
+      </w:r>
+      <w:r>
+        <w:t xml:space="preserve"> allocates memory by itself. That happens after all Blockwise messages are arrived and </w:t>
+      </w:r>
+      <w:r>
+        <w:t>libCoap</w:t>
+      </w:r>
+      <w:r>
+        <w:t xml:space="preserve"> can gather whole Payload from received Blockwise messages.</w:t>
       </w:r>
     </w:p>
     <w:p>
@@ -3748,72 +3910,81 @@
           <w:lang w:val="fi-FI"/>
         </w:rPr>
       </w:pPr>
-      <w:bookmarkStart w:id="9" w:name="_Toc302771730"/>
+      <w:bookmarkStart w:id="8" w:name="_Toc202500213"/>
       <w:r>
         <w:rPr>
           <w:lang w:val="fi-FI"/>
         </w:rPr>
         <w:t>Functions</w:t>
       </w:r>
+      <w:bookmarkEnd w:id="8"/>
+    </w:p>
+    <w:p>
+      <w:pPr>
+        <w:rPr>
+          <w:lang w:val="fi-FI"/>
+        </w:rPr>
+      </w:pPr>
+    </w:p>
+    <w:p>
+      <w:r>
+        <w:t xml:space="preserve">This chapter describes </w:t>
+      </w:r>
+      <w:r>
+        <w:t xml:space="preserve">functions which are visible </w:t>
+      </w:r>
+      <w:r>
+        <w:t>to</w:t>
+      </w:r>
+      <w:r>
+        <w:t xml:space="preserve"> </w:t>
+      </w:r>
+      <w:r>
+        <w:t>libCoap users</w:t>
+      </w:r>
+      <w:r>
+        <w:t xml:space="preserve">. The </w:t>
+      </w:r>
+      <w:r>
+        <w:t>sn_coap</w:t>
+      </w:r>
+      <w:r>
+        <w:t xml:space="preserve">_init() </w:t>
+      </w:r>
+      <w:r>
+        <w:t xml:space="preserve">and sn_coap_protocol_init() (if protocol functions are used) </w:t>
+      </w:r>
+      <w:r>
+        <w:t>must be called before using any</w:t>
+      </w:r>
+      <w:r>
+        <w:t xml:space="preserve"> other </w:t>
+      </w:r>
+      <w:r>
+        <w:t>libCoap</w:t>
+      </w:r>
+      <w:r>
+        <w:t xml:space="preserve"> function</w:t>
+      </w:r>
+      <w:r>
+        <w:t>.</w:t>
+      </w:r>
+    </w:p>
+    <w:p>
+      <w:pPr>
+        <w:pStyle w:val="Heading2"/>
+      </w:pPr>
+      <w:bookmarkStart w:id="9" w:name="_Toc202500214"/>
+      <w:r>
+        <w:t>sn_coap_</w:t>
+      </w:r>
+      <w:r>
+        <w:t>protocol_</w:t>
+      </w:r>
+      <w:r>
+        <w:t>init()</w:t>
+      </w:r>
       <w:bookmarkEnd w:id="9"/>
-    </w:p>
-    <w:p>
-      <w:pPr>
-        <w:rPr>
-          <w:lang w:val="fi-FI"/>
-        </w:rPr>
-      </w:pPr>
-    </w:p>
-    <w:p>
-      <w:r>
-        <w:t xml:space="preserve">This chapter describes </w:t>
-      </w:r>
-      <w:r>
-        <w:t xml:space="preserve">functions which are visible </w:t>
-      </w:r>
-      <w:r>
-        <w:t>to</w:t>
-      </w:r>
-      <w:r>
-        <w:t xml:space="preserve"> </w:t>
-      </w:r>
-      <w:r>
-        <w:t xml:space="preserve">CoAP C-library </w:t>
-      </w:r>
-      <w:r>
-        <w:t>User</w:t>
-      </w:r>
-      <w:r>
-        <w:t xml:space="preserve">. The </w:t>
-      </w:r>
-      <w:r>
-        <w:t>sn_coap</w:t>
-      </w:r>
-      <w:r>
-        <w:t>_init() function must be called before using any</w:t>
-      </w:r>
-      <w:r>
-        <w:t xml:space="preserve"> other CoAP C-library function</w:t>
-      </w:r>
-      <w:r>
-        <w:t>.</w:t>
-      </w:r>
-    </w:p>
-    <w:p>
-      <w:pPr>
-        <w:pStyle w:val="Heading2"/>
-      </w:pPr>
-      <w:bookmarkStart w:id="10" w:name="_Toc302771731"/>
-      <w:r>
-        <w:t>sn_coap_</w:t>
-      </w:r>
-      <w:r>
-        <w:t>protocol_</w:t>
-      </w:r>
-      <w:r>
-        <w:t>init()</w:t>
-      </w:r>
-      <w:bookmarkEnd w:id="10"/>
     </w:p>
     <w:p/>
     <w:tbl>
@@ -4372,11 +4543,11 @@
       <w:pPr>
         <w:pStyle w:val="Heading2"/>
       </w:pPr>
-      <w:bookmarkStart w:id="11" w:name="_Toc302771732"/>
+      <w:bookmarkStart w:id="10" w:name="_Toc202500215"/>
       <w:r>
         <w:t>sn_coap_build()</w:t>
       </w:r>
-      <w:bookmarkEnd w:id="11"/>
+      <w:bookmarkEnd w:id="10"/>
     </w:p>
     <w:p/>
     <w:tbl>
@@ -5170,7 +5341,7 @@
       <w:pPr>
         <w:pStyle w:val="Heading2"/>
       </w:pPr>
-      <w:bookmarkStart w:id="12" w:name="_Toc302771733"/>
+      <w:bookmarkStart w:id="11" w:name="_Toc202500216"/>
       <w:r>
         <w:t>sn_coap_</w:t>
       </w:r>
@@ -5180,7 +5351,7 @@
       <w:r>
         <w:t>()</w:t>
       </w:r>
-      <w:bookmarkEnd w:id="12"/>
+      <w:bookmarkEnd w:id="11"/>
     </w:p>
     <w:p/>
     <w:tbl>
@@ -6080,14 +6251,14 @@
       <w:pPr>
         <w:pStyle w:val="Heading2"/>
       </w:pPr>
-      <w:bookmarkStart w:id="13" w:name="_Toc302771734"/>
+      <w:bookmarkStart w:id="12" w:name="_Toc202500217"/>
       <w:r>
         <w:t>sn_coap_exec</w:t>
       </w:r>
       <w:r>
         <w:t>()</w:t>
       </w:r>
-      <w:bookmarkEnd w:id="13"/>
+      <w:bookmarkEnd w:id="12"/>
     </w:p>
     <w:p/>
     <w:p>
@@ -6566,11 +6737,11 @@
       <w:pPr>
         <w:pStyle w:val="Heading2"/>
       </w:pPr>
-      <w:bookmarkStart w:id="14" w:name="_Toc302771735"/>
+      <w:bookmarkStart w:id="13" w:name="_Toc202500218"/>
       <w:r>
         <w:t>sn_coap_builder_and_parser_init()</w:t>
       </w:r>
-      <w:bookmarkEnd w:id="14"/>
+      <w:bookmarkEnd w:id="13"/>
     </w:p>
     <w:p/>
     <w:tbl>
@@ -7099,14 +7270,14 @@
       <w:pPr>
         <w:pStyle w:val="Heading2"/>
       </w:pPr>
-      <w:bookmarkStart w:id="15" w:name="_Toc302771736"/>
+      <w:bookmarkStart w:id="14" w:name="_Toc202500219"/>
       <w:r>
         <w:t xml:space="preserve">sn_coap_builder </w:t>
       </w:r>
       <w:r>
         <w:t>()</w:t>
       </w:r>
-      <w:bookmarkEnd w:id="15"/>
+      <w:bookmarkEnd w:id="14"/>
     </w:p>
     <w:p/>
     <w:tbl>
@@ -7617,7 +7788,7 @@
       <w:pPr>
         <w:pStyle w:val="Heading2"/>
       </w:pPr>
-      <w:bookmarkStart w:id="16" w:name="_Toc302771737"/>
+      <w:bookmarkStart w:id="15" w:name="_Toc202500220"/>
       <w:r>
         <w:t>sn_coap_</w:t>
       </w:r>
@@ -7630,7 +7801,7 @@
       <w:r>
         <w:t>()</w:t>
       </w:r>
-      <w:bookmarkEnd w:id="16"/>
+      <w:bookmarkEnd w:id="15"/>
     </w:p>
     <w:p/>
     <w:tbl>
@@ -8201,14 +8372,14 @@
       <w:pPr>
         <w:pStyle w:val="Heading2"/>
       </w:pPr>
-      <w:bookmarkStart w:id="17" w:name="_Toc302771738"/>
+      <w:bookmarkStart w:id="16" w:name="_Toc202500221"/>
       <w:r>
         <w:t>sn_coap_builder_calc_needed_packet_data_size</w:t>
       </w:r>
       <w:r>
         <w:t>()</w:t>
       </w:r>
-      <w:bookmarkEnd w:id="17"/>
+      <w:bookmarkEnd w:id="16"/>
     </w:p>
     <w:p/>
     <w:tbl>
@@ -8620,7 +8791,7 @@
       <w:pPr>
         <w:pStyle w:val="Heading2"/>
       </w:pPr>
-      <w:bookmarkStart w:id="18" w:name="_Toc302771739"/>
+      <w:bookmarkStart w:id="17" w:name="_Toc202500222"/>
       <w:r>
         <w:t>sn_coap_</w:t>
       </w:r>
@@ -8639,7 +8810,7 @@
       <w:r>
         <w:t>()</w:t>
       </w:r>
-      <w:bookmarkEnd w:id="18"/>
+      <w:bookmarkEnd w:id="17"/>
     </w:p>
     <w:p/>
     <w:tbl>
@@ -8998,7 +9169,7 @@
       <w:pPr>
         <w:pStyle w:val="Heading2"/>
       </w:pPr>
-      <w:bookmarkStart w:id="19" w:name="_Toc302771740"/>
+      <w:bookmarkStart w:id="18" w:name="_Toc202500223"/>
       <w:r>
         <w:t>sn_coap_</w:t>
       </w:r>
@@ -9014,7 +9185,7 @@
       <w:r>
         <w:t>()</w:t>
       </w:r>
-      <w:bookmarkEnd w:id="19"/>
+      <w:bookmarkEnd w:id="18"/>
     </w:p>
     <w:p/>
     <w:tbl>
@@ -9366,53 +9537,71 @@
       <w:pPr>
         <w:pStyle w:val="Heading1"/>
       </w:pPr>
-      <w:bookmarkStart w:id="20" w:name="_Toc302771741"/>
+      <w:bookmarkStart w:id="19" w:name="_Toc202500224"/>
       <w:r>
         <w:t>Data Structures</w:t>
       </w:r>
+      <w:bookmarkEnd w:id="19"/>
+    </w:p>
+    <w:p/>
+    <w:p>
+      <w:pPr>
+        <w:rPr>
+          <w:rFonts w:ascii="LMSans10-Regular" w:hAnsi="LMSans10-Regular" w:cs="LMSans10-Regular"/>
+        </w:rPr>
+      </w:pPr>
+      <w:r>
+        <w:rPr>
+          <w:rFonts w:ascii="LMSans10-Regular" w:hAnsi="LMSans10-Regular" w:cs="LMSans10-Regular"/>
+        </w:rPr>
+        <w:t xml:space="preserve">This chapter describes data structure types and fields </w:t>
+      </w:r>
+      <w:r>
+        <w:rPr>
+          <w:rFonts w:ascii="LMSans10-Regular" w:hAnsi="LMSans10-Regular" w:cs="LMSans10-Regular"/>
+        </w:rPr>
+        <w:t>,</w:t>
+      </w:r>
+      <w:r>
+        <w:rPr>
+          <w:rFonts w:ascii="LMSans10-Regular" w:hAnsi="LMSans10-Regular" w:cs="LMSans10-Regular"/>
+        </w:rPr>
+        <w:t xml:space="preserve">which are </w:t>
+      </w:r>
+      <w:r>
+        <w:rPr>
+          <w:rFonts w:ascii="LMSans10-Regular" w:hAnsi="LMSans10-Regular" w:cs="LMSans10-Regular"/>
+        </w:rPr>
+        <w:t xml:space="preserve">visible for </w:t>
+      </w:r>
+      <w:r>
+        <w:rPr>
+          <w:rFonts w:ascii="LMSans10-Regular" w:hAnsi="LMSans10-Regular" w:cs="LMSans10-Regular"/>
+        </w:rPr>
+        <w:t>libCoap</w:t>
+      </w:r>
+      <w:r>
+        <w:rPr>
+          <w:rFonts w:ascii="LMSans10-Regular" w:hAnsi="LMSans10-Regular" w:cs="LMSans10-Regular"/>
+        </w:rPr>
+        <w:t xml:space="preserve"> user</w:t>
+      </w:r>
+      <w:r>
+        <w:rPr>
+          <w:rFonts w:ascii="LMSans10-Regular" w:hAnsi="LMSans10-Regular" w:cs="LMSans10-Regular"/>
+        </w:rPr>
+        <w:t>.</w:t>
+      </w:r>
+    </w:p>
+    <w:p>
+      <w:pPr>
+        <w:pStyle w:val="Heading2"/>
+      </w:pPr>
+      <w:bookmarkStart w:id="20" w:name="_Toc202500225"/>
+      <w:r>
+        <w:t>Basic data types</w:t>
+      </w:r>
       <w:bookmarkEnd w:id="20"/>
-    </w:p>
-    <w:p/>
-    <w:p>
-      <w:pPr>
-        <w:rPr>
-          <w:rFonts w:ascii="LMSans10-Regular" w:hAnsi="LMSans10-Regular" w:cs="LMSans10-Regular"/>
-        </w:rPr>
-      </w:pPr>
-      <w:r>
-        <w:rPr>
-          <w:rFonts w:ascii="LMSans10-Regular" w:hAnsi="LMSans10-Regular" w:cs="LMSans10-Regular"/>
-        </w:rPr>
-        <w:t xml:space="preserve">This chapter describes data structure types and fields </w:t>
-      </w:r>
-      <w:r>
-        <w:rPr>
-          <w:rFonts w:ascii="LMSans10-Regular" w:hAnsi="LMSans10-Regular" w:cs="LMSans10-Regular"/>
-        </w:rPr>
-        <w:t xml:space="preserve">which are </w:t>
-      </w:r>
-      <w:r>
-        <w:rPr>
-          <w:rFonts w:ascii="LMSans10-Regular" w:hAnsi="LMSans10-Regular" w:cs="LMSans10-Regular"/>
-        </w:rPr>
-        <w:t>visible for CoAP C-library user</w:t>
-      </w:r>
-      <w:r>
-        <w:rPr>
-          <w:rFonts w:ascii="LMSans10-Regular" w:hAnsi="LMSans10-Regular" w:cs="LMSans10-Regular"/>
-        </w:rPr>
-        <w:t>.</w:t>
-      </w:r>
-    </w:p>
-    <w:p>
-      <w:pPr>
-        <w:pStyle w:val="Heading2"/>
-      </w:pPr>
-      <w:bookmarkStart w:id="21" w:name="_Toc302771742"/>
-      <w:r>
-        <w:t>Basic data types</w:t>
-      </w:r>
-      <w:bookmarkEnd w:id="21"/>
     </w:p>
     <w:p/>
     <w:tbl>
@@ -9823,11 +10012,11 @@
       <w:pPr>
         <w:pStyle w:val="Heading2"/>
       </w:pPr>
-      <w:bookmarkStart w:id="22" w:name="_Toc302771743"/>
+      <w:bookmarkStart w:id="21" w:name="_Toc202500226"/>
       <w:r>
         <w:t>sn_coap_hdr_s</w:t>
       </w:r>
-      <w:bookmarkEnd w:id="22"/>
+      <w:bookmarkEnd w:id="21"/>
     </w:p>
     <w:p/>
     <w:p>
@@ -11172,11 +11361,23 @@
       <w:pPr>
         <w:pStyle w:val="Heading2"/>
       </w:pPr>
-      <w:bookmarkStart w:id="23" w:name="_Toc302771744"/>
+      <w:bookmarkStart w:id="22" w:name="_Toc202500227"/>
+      <w:commentRangeStart w:id="23"/>
       <w:r>
         <w:t>sn_coap_options_list_s</w:t>
       </w:r>
-      <w:bookmarkEnd w:id="23"/>
+      <w:bookmarkEnd w:id="22"/>
+      <w:commentRangeEnd w:id="23"/>
+      <w:r>
+        <w:rPr>
+          <w:rStyle w:val="CommentReference"/>
+          <w:rFonts w:eastAsia="Calibri"/>
+          <w:b w:val="0"/>
+          <w:bCs w:val="0"/>
+          <w:vanish/>
+        </w:rPr>
+        <w:commentReference w:id="23"/>
+      </w:r>
     </w:p>
     <w:p/>
     <w:p>
@@ -13230,8 +13431,8 @@
     </w:tbl>
     <w:p/>
     <w:sectPr>
-      <w:headerReference w:type="default" r:id="rId9"/>
-      <w:footerReference w:type="default" r:id="rId10"/>
+      <w:headerReference w:type="default" r:id="rId10"/>
+      <w:footerReference w:type="default" r:id="rId11"/>
       <w:pgSz w:w="11906" w:h="16838"/>
       <w:pgMar w:top="1417" w:right="1134" w:bottom="1417" w:left="1134" w:header="708" w:footer="708" w:gutter="0"/>
       <w:cols w:space="708"/>
@@ -13239,6 +13440,27 @@
     </w:sectPr>
   </w:body>
 </w:document>
+</file>
+
+<file path=word/comments.xml><?xml version="1.0" encoding="utf-8"?>
+<w:comments xmlns:mo="http://schemas.microsoft.com/office/mac/office/2008/main" xmlns:ve="http://schemas.openxmlformats.org/markup-compatibility/2006" xmlns:mv="urn:schemas-microsoft-com:mac:vml" xmlns:o="urn:schemas-microsoft-com:office:office" xmlns:r="http://schemas.openxmlformats.org/officeDocument/2006/relationships" xmlns:m="http://schemas.openxmlformats.org/officeDocument/2006/math" xmlns:v="urn:schemas-microsoft-com:vml" xmlns:wp="http://schemas.openxmlformats.org/drawingml/2006/wordprocessingDrawing" xmlns:w10="urn:schemas-microsoft-com:office:word" xmlns:w="http://schemas.openxmlformats.org/wordprocessingml/2006/main" xmlns:wne="http://schemas.microsoft.com/office/word/2006/wordml">
+  <w:comment w:id="23" w:author="Zach Shelby" w:date="2012-06-28T10:54:00Z" w:initials="ZS">
+    <w:p>
+      <w:pPr>
+        <w:pStyle w:val="CommentText"/>
+      </w:pPr>
+      <w:r>
+        <w:rPr>
+          <w:rStyle w:val="CommentReference"/>
+        </w:rPr>
+        <w:annotationRef/>
+      </w:r>
+      <w:r>
+        <w:t>This needs to be updated as it has been expanded in the -09 update</w:t>
+      </w:r>
+    </w:p>
+  </w:comment>
+</w:comments>
 </file>
 
 <file path=word/endnotes.xml><?xml version="1.0" encoding="utf-8"?>
@@ -13326,7 +13548,7 @@
           <w:noProof/>
           <w:lang w:val="fi-FI"/>
         </w:rPr>
-        <w:t>10</w:t>
+        <w:t>6</w:t>
       </w:r>
     </w:fldSimple>
     <w:r>
@@ -13384,7 +13606,7 @@
       <w:rPr>
         <w:b/>
       </w:rPr>
-      <w:t>CoAP C-library – User’s guide</w:t>
+      <w:t>NanoService Device Library C</w:t>
     </w:r>
     <w:r>
       <w:rPr>
@@ -13987,7 +14209,7 @@
     </w:lvl>
     <w:lvl w:ilvl="1" w:tplc="04090019">
       <w:start w:val="1"/>
-      <w:numFmt w:val="lowerLetter"/>
+      <w:numFmt w:val="decimal"/>
       <w:lvlText w:val="%2."/>
       <w:lvlJc w:val="left"/>
       <w:pPr>
@@ -13996,7 +14218,7 @@
     </w:lvl>
     <w:lvl w:ilvl="2" w:tplc="0409001B">
       <w:start w:val="1"/>
-      <w:numFmt w:val="lowerRoman"/>
+      <w:numFmt w:val="lowerLetter"/>
       <w:lvlText w:val="%3."/>
       <w:lvlJc w:val="right"/>
       <w:pPr>
@@ -14059,6 +14281,92 @@
     </w:lvl>
   </w:abstractNum>
   <w:abstractNum w:abstractNumId="6">
+    <w:nsid w:val="5B700FA8"/>
+    <w:multiLevelType w:val="hybridMultilevel"/>
+    <w:tmpl w:val="B2FA9FEA"/>
+    <w:lvl w:ilvl="0" w:tplc="0409000F">
+      <w:start w:val="1"/>
+      <w:numFmt w:val="decimal"/>
+      <w:lvlText w:val="%1."/>
+      <w:lvlJc w:val="left"/>
+      <w:pPr>
+        <w:ind w:left="787" w:hanging="360"/>
+      </w:pPr>
+    </w:lvl>
+    <w:lvl w:ilvl="1" w:tplc="04090019" w:tentative="1">
+      <w:start w:val="1"/>
+      <w:numFmt w:val="lowerLetter"/>
+      <w:lvlText w:val="%2."/>
+      <w:lvlJc w:val="left"/>
+      <w:pPr>
+        <w:ind w:left="1507" w:hanging="360"/>
+      </w:pPr>
+    </w:lvl>
+    <w:lvl w:ilvl="2" w:tplc="0409001B" w:tentative="1">
+      <w:start w:val="1"/>
+      <w:numFmt w:val="lowerRoman"/>
+      <w:lvlText w:val="%3."/>
+      <w:lvlJc w:val="right"/>
+      <w:pPr>
+        <w:ind w:left="2227" w:hanging="180"/>
+      </w:pPr>
+    </w:lvl>
+    <w:lvl w:ilvl="3" w:tplc="0409000F" w:tentative="1">
+      <w:start w:val="1"/>
+      <w:numFmt w:val="decimal"/>
+      <w:lvlText w:val="%4."/>
+      <w:lvlJc w:val="left"/>
+      <w:pPr>
+        <w:ind w:left="2947" w:hanging="360"/>
+      </w:pPr>
+    </w:lvl>
+    <w:lvl w:ilvl="4" w:tplc="04090019" w:tentative="1">
+      <w:start w:val="1"/>
+      <w:numFmt w:val="lowerLetter"/>
+      <w:lvlText w:val="%5."/>
+      <w:lvlJc w:val="left"/>
+      <w:pPr>
+        <w:ind w:left="3667" w:hanging="360"/>
+      </w:pPr>
+    </w:lvl>
+    <w:lvl w:ilvl="5" w:tplc="0409001B" w:tentative="1">
+      <w:start w:val="1"/>
+      <w:numFmt w:val="lowerRoman"/>
+      <w:lvlText w:val="%6."/>
+      <w:lvlJc w:val="right"/>
+      <w:pPr>
+        <w:ind w:left="4387" w:hanging="180"/>
+      </w:pPr>
+    </w:lvl>
+    <w:lvl w:ilvl="6" w:tplc="0409000F" w:tentative="1">
+      <w:start w:val="1"/>
+      <w:numFmt w:val="decimal"/>
+      <w:lvlText w:val="%7."/>
+      <w:lvlJc w:val="left"/>
+      <w:pPr>
+        <w:ind w:left="5107" w:hanging="360"/>
+      </w:pPr>
+    </w:lvl>
+    <w:lvl w:ilvl="7" w:tplc="04090019" w:tentative="1">
+      <w:start w:val="1"/>
+      <w:numFmt w:val="lowerLetter"/>
+      <w:lvlText w:val="%8."/>
+      <w:lvlJc w:val="left"/>
+      <w:pPr>
+        <w:ind w:left="5827" w:hanging="360"/>
+      </w:pPr>
+    </w:lvl>
+    <w:lvl w:ilvl="8" w:tplc="0409001B" w:tentative="1">
+      <w:start w:val="1"/>
+      <w:numFmt w:val="lowerRoman"/>
+      <w:lvlText w:val="%9."/>
+      <w:lvlJc w:val="right"/>
+      <w:pPr>
+        <w:ind w:left="6547" w:hanging="180"/>
+      </w:pPr>
+    </w:lvl>
+  </w:abstractNum>
+  <w:abstractNum w:abstractNumId="7">
     <w:nsid w:val="62DF40FE"/>
     <w:multiLevelType w:val="hybridMultilevel"/>
     <w:tmpl w:val="35683A32"/>
@@ -14171,7 +14479,7 @@
       </w:rPr>
     </w:lvl>
   </w:abstractNum>
-  <w:abstractNum w:abstractNumId="7">
+  <w:abstractNum w:abstractNumId="8">
     <w:nsid w:val="69B0407D"/>
     <w:multiLevelType w:val="hybridMultilevel"/>
     <w:tmpl w:val="9F608C78"/>
@@ -14283,7 +14591,7 @@
       </w:rPr>
     </w:lvl>
   </w:abstractNum>
-  <w:abstractNum w:abstractNumId="8">
+  <w:abstractNum w:abstractNumId="9">
     <w:nsid w:val="6C7E7F19"/>
     <w:multiLevelType w:val="hybridMultilevel"/>
     <w:tmpl w:val="469E9798"/>
@@ -14372,7 +14680,7 @@
       </w:pPr>
     </w:lvl>
   </w:abstractNum>
-  <w:abstractNum w:abstractNumId="9">
+  <w:abstractNum w:abstractNumId="10">
     <w:nsid w:val="76376B41"/>
     <w:multiLevelType w:val="hybridMultilevel"/>
     <w:tmpl w:val="F5D452DE"/>
@@ -14465,7 +14773,7 @@
     <w:abstractNumId w:val="5"/>
   </w:num>
   <w:num w:numId="3">
-    <w:abstractNumId w:val="8"/>
+    <w:abstractNumId w:val="9"/>
   </w:num>
   <w:num w:numId="4">
     <w:abstractNumId w:val="3"/>
@@ -14477,15 +14785,18 @@
     <w:abstractNumId w:val="0"/>
   </w:num>
   <w:num w:numId="7">
-    <w:abstractNumId w:val="7"/>
+    <w:abstractNumId w:val="8"/>
   </w:num>
   <w:num w:numId="8">
-    <w:abstractNumId w:val="9"/>
+    <w:abstractNumId w:val="10"/>
   </w:num>
   <w:num w:numId="9">
     <w:abstractNumId w:val="4"/>
   </w:num>
   <w:num w:numId="10">
+    <w:abstractNumId w:val="7"/>
+  </w:num>
+  <w:num w:numId="11">
     <w:abstractNumId w:val="6"/>
   </w:num>
 </w:numbering>
@@ -14504,7 +14815,11 @@
     </w:rPrDefault>
     <w:pPrDefault/>
   </w:docDefaults>
-  <w:latentStyles w:defLockedState="0" w:defUIPriority="0" w:defSemiHidden="0" w:defUnhideWhenUsed="0" w:defQFormat="0" w:count="276"/>
+  <w:latentStyles w:defLockedState="0" w:defUIPriority="0" w:defSemiHidden="0" w:defUnhideWhenUsed="0" w:defQFormat="0" w:count="276">
+    <w:lsdException w:name="toc 1" w:uiPriority="39"/>
+    <w:lsdException w:name="toc 2" w:uiPriority="39"/>
+    <w:lsdException w:name="toc 3" w:uiPriority="39"/>
+  </w:latentStyles>
   <w:style w:type="paragraph" w:default="1" w:styleId="Normal">
     <w:name w:val="Normal"/>
     <w:qFormat/>
@@ -14758,6 +15073,7 @@
   </w:style>
   <w:style w:type="character" w:default="1" w:styleId="DefaultParagraphFont">
     <w:name w:val="Default Paragraph Font"/>
+    <w:semiHidden/>
     <w:unhideWhenUsed/>
   </w:style>
   <w:style w:type="table" w:default="1" w:styleId="TableNormal">
@@ -15112,6 +15428,56 @@
       <w:ind w:left="720"/>
       <w:contextualSpacing/>
     </w:pPr>
+  </w:style>
+  <w:style w:type="character" w:styleId="CommentReference">
+    <w:name w:val="annotation reference"/>
+    <w:basedOn w:val="DefaultParagraphFont"/>
+    <w:rsid w:val="00903623"/>
+    <w:rPr>
+      <w:sz w:val="18"/>
+      <w:szCs w:val="18"/>
+    </w:rPr>
+  </w:style>
+  <w:style w:type="paragraph" w:styleId="CommentText">
+    <w:name w:val="annotation text"/>
+    <w:basedOn w:val="Normal"/>
+    <w:link w:val="CommentTextChar"/>
+    <w:rsid w:val="00903623"/>
+  </w:style>
+  <w:style w:type="character" w:customStyle="1" w:styleId="CommentTextChar">
+    <w:name w:val="Comment Text Char"/>
+    <w:basedOn w:val="DefaultParagraphFont"/>
+    <w:link w:val="CommentText"/>
+    <w:rsid w:val="00903623"/>
+    <w:rPr>
+      <w:rFonts w:ascii="Arial" w:hAnsi="Arial" w:cs="Arial"/>
+      <w:lang w:val="en-US" w:eastAsia="zh-CN"/>
+    </w:rPr>
+  </w:style>
+  <w:style w:type="paragraph" w:styleId="CommentSubject">
+    <w:name w:val="annotation subject"/>
+    <w:basedOn w:val="CommentText"/>
+    <w:next w:val="CommentText"/>
+    <w:link w:val="CommentSubjectChar"/>
+    <w:rsid w:val="00903623"/>
+    <w:rPr>
+      <w:b/>
+      <w:bCs/>
+      <w:sz w:val="20"/>
+      <w:szCs w:val="20"/>
+    </w:rPr>
+  </w:style>
+  <w:style w:type="character" w:customStyle="1" w:styleId="CommentSubjectChar">
+    <w:name w:val="Comment Subject Char"/>
+    <w:basedOn w:val="CommentTextChar"/>
+    <w:link w:val="CommentSubject"/>
+    <w:rsid w:val="00903623"/>
+    <w:rPr>
+      <w:b/>
+      <w:bCs/>
+      <w:sz w:val="20"/>
+      <w:szCs w:val="20"/>
+    </w:rPr>
   </w:style>
 </w:styles>
 </file>
@@ -16172,7 +16538,7 @@
 </file>
 
 <file path=customXml/itemProps1.xml><?xml version="1.0" encoding="utf-8"?>
-<ds:datastoreItem xmlns:ds="http://schemas.openxmlformats.org/officeDocument/2006/customXml" ds:itemID="{F37E2BDB-31DD-0B44-8A71-B81F4236887C}">
+<ds:datastoreItem xmlns:ds="http://schemas.openxmlformats.org/officeDocument/2006/customXml" ds:itemID="{211CD6B5-AD20-AD4F-B90B-14EE2087307C}">
   <ds:schemaRefs>
     <ds:schemaRef ds:uri="http://schemas.openxmlformats.org/officeDocument/2006/bibliography"/>
   </ds:schemaRefs>

</xml_diff>